<commit_message>
Actualizado 100 % entregado
</commit_message>
<xml_diff>
--- a/doc/tp232_act4.docx
+++ b/doc/tp232_act4.docx
@@ -1,6 +1,6 @@
 
 <file path=word/document.xml><?xml version="1.0" encoding="utf-8"?>
-<w:document xmlns:wpc="http://schemas.microsoft.com/office/word/2010/wordprocessingCanvas" xmlns:cx="http://schemas.microsoft.com/office/drawing/2014/chartex" xmlns:cx1="http://schemas.microsoft.com/office/drawing/2015/9/8/chartex" xmlns:cx2="http://schemas.microsoft.com/office/drawing/2015/10/21/chartex" xmlns:cx3="http://schemas.microsoft.com/office/drawing/2016/5/9/chartex" xmlns:cx4="http://schemas.microsoft.com/office/drawing/2016/5/10/chartex" xmlns:cx5="http://schemas.microsoft.com/office/drawing/2016/5/11/chartex" xmlns:cx6="http://schemas.microsoft.com/office/drawing/2016/5/12/chartex" xmlns:cx7="http://schemas.microsoft.com/office/drawing/2016/5/13/chartex" xmlns:cx8="http://schemas.microsoft.com/office/drawing/2016/5/14/chartex" xmlns:mc="http://schemas.openxmlformats.org/markup-compatibility/2006" xmlns:aink="http://schemas.microsoft.com/office/drawing/2016/ink" xmlns:am3d="http://schemas.microsoft.com/office/drawing/2017/model3d" xmlns:o="urn:schemas-microsoft-com:office:office" xmlns:r="http://schemas.openxmlformats.org/officeDocument/2006/relationships" xmlns:m="http://schemas.openxmlformats.org/officeDocument/2006/math" xmlns:v="urn:schemas-microsoft-com:vml" xmlns:wp14="http://schemas.microsoft.com/office/word/2010/wordprocessingDrawing" xmlns:wp="http://schemas.openxmlformats.org/drawingml/2006/wordprocessingDrawing" xmlns:w10="urn:schemas-microsoft-com:office:word" xmlns:w="http://schemas.openxmlformats.org/wordprocessingml/2006/main" xmlns:w14="http://schemas.microsoft.com/office/word/2010/wordml" xmlns:w15="http://schemas.microsoft.com/office/word/2012/wordml" xmlns:w16cex="http://schemas.microsoft.com/office/word/2018/wordml/cex" xmlns:w16cid="http://schemas.microsoft.com/office/word/2016/wordml/cid" xmlns:w16="http://schemas.microsoft.com/office/word/2018/wordml" xmlns:w16sdtdh="http://schemas.microsoft.com/office/word/2020/wordml/sdtdatahash" xmlns:w16se="http://schemas.microsoft.com/office/word/2015/wordml/symex" xmlns:wpg="http://schemas.microsoft.com/office/word/2010/wordprocessingGroup" xmlns:wpi="http://schemas.microsoft.com/office/word/2010/wordprocessingInk" xmlns:wne="http://schemas.microsoft.com/office/word/2006/wordml" xmlns:wps="http://schemas.microsoft.com/office/word/2010/wordprocessingShape" mc:Ignorable="w14 w15 w16se w16cid w16 w16cex w16sdtdh wp14">
+<w:document xmlns:wpc="http://schemas.microsoft.com/office/word/2010/wordprocessingCanvas" xmlns:cx="http://schemas.microsoft.com/office/drawing/2014/chartex" xmlns:cx1="http://schemas.microsoft.com/office/drawing/2015/9/8/chartex" xmlns:cx2="http://schemas.microsoft.com/office/drawing/2015/10/21/chartex" xmlns:cx3="http://schemas.microsoft.com/office/drawing/2016/5/9/chartex" xmlns:cx4="http://schemas.microsoft.com/office/drawing/2016/5/10/chartex" xmlns:cx5="http://schemas.microsoft.com/office/drawing/2016/5/11/chartex" xmlns:cx6="http://schemas.microsoft.com/office/drawing/2016/5/12/chartex" xmlns:cx7="http://schemas.microsoft.com/office/drawing/2016/5/13/chartex" xmlns:cx8="http://schemas.microsoft.com/office/drawing/2016/5/14/chartex" xmlns:mc="http://schemas.openxmlformats.org/markup-compatibility/2006" xmlns:aink="http://schemas.microsoft.com/office/drawing/2016/ink" xmlns:am3d="http://schemas.microsoft.com/office/drawing/2017/model3d" xmlns:o="urn:schemas-microsoft-com:office:office" xmlns:r="http://schemas.openxmlformats.org/officeDocument/2006/relationships" xmlns:m="http://schemas.openxmlformats.org/officeDocument/2006/math" xmlns:v="urn:schemas-microsoft-com:vml" xmlns:wp14="http://schemas.microsoft.com/office/word/2010/wordprocessingDrawing" xmlns:wp="http://schemas.openxmlformats.org/drawingml/2006/wordprocessingDrawing" xmlns:w10="urn:schemas-microsoft-com:office:word" xmlns:w="http://schemas.openxmlformats.org/wordprocessingml/2006/main" xmlns:w14="http://schemas.microsoft.com/office/word/2010/wordml" xmlns:w15="http://schemas.microsoft.com/office/word/2012/wordml" xmlns:w16cid="http://schemas.microsoft.com/office/word/2016/wordml/cid" xmlns:w16se="http://schemas.microsoft.com/office/word/2015/wordml/symex" xmlns:wpg="http://schemas.microsoft.com/office/word/2010/wordprocessingGroup" xmlns:wpi="http://schemas.microsoft.com/office/word/2010/wordprocessingInk" xmlns:wne="http://schemas.microsoft.com/office/word/2006/wordml" xmlns:wps="http://schemas.microsoft.com/office/word/2010/wordprocessingShape" mc:Ignorable="w14 w15 w16se w16cid wp14">
   <w:body>
     <w:p/>
     <w:p>
@@ -31,7 +31,10 @@
         <w:t xml:space="preserve"> </w:t>
       </w:r>
     </w:p>
-    <w:p/>
+    <w:p>
+      <w:bookmarkStart w:id="0" w:name="_GoBack"/>
+    </w:p>
+    <w:bookmarkEnd w:id="0"/>
     <w:p>
       <w:pPr>
         <w:rPr>
@@ -964,463 +967,346 @@
     <w:p>
       <w:pPr>
         <w:pStyle w:val="Cdigo"/>
-      </w:pPr>
-      <w:r>
-        <w:t xml:space="preserve">class </w:t>
-      </w:r>
-      <w:proofErr w:type="spellStart"/>
-      <w:r>
-        <w:t>Carrito</w:t>
-      </w:r>
-      <w:proofErr w:type="spellEnd"/>
-      <w:r>
-        <w:t xml:space="preserve"> {</w:t>
+        <w:rPr>
+          <w:lang w:val="es-CU"/>
+        </w:rPr>
+      </w:pPr>
+      <w:r>
+        <w:rPr>
+          <w:lang w:val="es-CU"/>
+        </w:rPr>
+        <w:t>class Carrito {</w:t>
       </w:r>
     </w:p>
     <w:p>
       <w:pPr>
         <w:pStyle w:val="Cdigo"/>
-      </w:pPr>
-      <w:r>
-        <w:t xml:space="preserve">    constructor(</w:t>
-      </w:r>
-      <w:proofErr w:type="spellStart"/>
-      <w:r>
-        <w:t>productos</w:t>
-      </w:r>
-      <w:proofErr w:type="spellEnd"/>
-      <w:r>
-        <w:t>) {</w:t>
+        <w:rPr>
+          <w:lang w:val="es-CU"/>
+        </w:rPr>
+      </w:pPr>
+      <w:r>
+        <w:rPr>
+          <w:lang w:val="es-CU"/>
+        </w:rPr>
+        <w:t xml:space="preserve">    constructor(productos) {</w:t>
       </w:r>
     </w:p>
     <w:p>
       <w:pPr>
         <w:pStyle w:val="Cdigo"/>
-      </w:pPr>
-      <w:r>
+        <w:rPr>
+          <w:lang w:val="es-CU"/>
+        </w:rPr>
+      </w:pPr>
+      <w:r>
+        <w:rPr>
+          <w:lang w:val="es-CU"/>
+        </w:rPr>
         <w:t xml:space="preserve">    }</w:t>
       </w:r>
     </w:p>
     <w:p>
       <w:pPr>
         <w:pStyle w:val="Cdigo"/>
+        <w:rPr>
+          <w:lang w:val="es-CU"/>
+        </w:rPr>
       </w:pPr>
     </w:p>
     <w:p>
       <w:pPr>
         <w:pStyle w:val="Cdigo"/>
-      </w:pPr>
-      <w:r>
-        <w:t xml:space="preserve">    </w:t>
-      </w:r>
-      <w:proofErr w:type="spellStart"/>
-      <w:proofErr w:type="gramStart"/>
-      <w:r>
-        <w:t>actualizarUnidades</w:t>
-      </w:r>
-      <w:proofErr w:type="spellEnd"/>
-      <w:r>
-        <w:t>(</w:t>
-      </w:r>
-      <w:proofErr w:type="spellStart"/>
-      <w:proofErr w:type="gramEnd"/>
-      <w:r>
-        <w:t>sku</w:t>
-      </w:r>
-      <w:proofErr w:type="spellEnd"/>
-      <w:r>
-        <w:t xml:space="preserve">, </w:t>
-      </w:r>
-      <w:proofErr w:type="spellStart"/>
-      <w:r>
-        <w:t>unidades</w:t>
-      </w:r>
-      <w:proofErr w:type="spellEnd"/>
-      <w:r>
-        <w:t>) {</w:t>
+        <w:rPr>
+          <w:lang w:val="es-CU"/>
+        </w:rPr>
+      </w:pPr>
+      <w:r>
+        <w:rPr>
+          <w:lang w:val="es-CU"/>
+        </w:rPr>
+        <w:t xml:space="preserve">    actualizarUnidades(sku, unidades) {</w:t>
       </w:r>
     </w:p>
     <w:p>
       <w:pPr>
         <w:pStyle w:val="Cdigo"/>
-      </w:pPr>
-      <w:r>
-        <w:t xml:space="preserve">      // </w:t>
-      </w:r>
-      <w:proofErr w:type="spellStart"/>
-      <w:r>
-        <w:t>Actualiza</w:t>
-      </w:r>
-      <w:proofErr w:type="spellEnd"/>
-      <w:r>
-        <w:t xml:space="preserve"> </w:t>
-      </w:r>
-      <w:proofErr w:type="spellStart"/>
-      <w:r>
-        <w:t>el</w:t>
-      </w:r>
-      <w:proofErr w:type="spellEnd"/>
-      <w:r>
-        <w:t xml:space="preserve"> </w:t>
-      </w:r>
-      <w:proofErr w:type="spellStart"/>
-      <w:r>
-        <w:t>número</w:t>
-      </w:r>
-      <w:proofErr w:type="spellEnd"/>
-      <w:r>
-        <w:t xml:space="preserve"> de </w:t>
-      </w:r>
-      <w:proofErr w:type="spellStart"/>
-      <w:r>
-        <w:t>unidades</w:t>
-      </w:r>
-      <w:proofErr w:type="spellEnd"/>
-      <w:r>
-        <w:t xml:space="preserve"> que se </w:t>
-      </w:r>
-      <w:proofErr w:type="spellStart"/>
-      <w:r>
-        <w:t>quieren</w:t>
-      </w:r>
-      <w:proofErr w:type="spellEnd"/>
-      <w:r>
-        <w:t xml:space="preserve"> </w:t>
-      </w:r>
-      <w:proofErr w:type="spellStart"/>
-      <w:r>
-        <w:t>comprar</w:t>
-      </w:r>
-      <w:proofErr w:type="spellEnd"/>
-      <w:r>
-        <w:t xml:space="preserve"> de un </w:t>
-      </w:r>
-      <w:proofErr w:type="spellStart"/>
-      <w:r>
-        <w:t>producto</w:t>
-      </w:r>
-      <w:proofErr w:type="spellEnd"/>
+        <w:rPr>
+          <w:lang w:val="es-CU"/>
+        </w:rPr>
+      </w:pPr>
+      <w:r>
+        <w:rPr>
+          <w:lang w:val="es-CU"/>
+        </w:rPr>
+        <w:t xml:space="preserve">      // Actualiza el número de unidades que se quieren comprar de un producto</w:t>
+      </w:r>
     </w:p>
     <w:p>
       <w:pPr>
         <w:pStyle w:val="Cdigo"/>
-      </w:pPr>
-      <w:r>
+        <w:rPr>
+          <w:lang w:val="es-CU"/>
+        </w:rPr>
+      </w:pPr>
+      <w:r>
+        <w:rPr>
+          <w:lang w:val="es-CU"/>
+        </w:rPr>
         <w:t xml:space="preserve">    }</w:t>
       </w:r>
     </w:p>
     <w:p>
       <w:pPr>
         <w:pStyle w:val="Cdigo"/>
+        <w:rPr>
+          <w:lang w:val="es-CU"/>
+        </w:rPr>
       </w:pPr>
     </w:p>
     <w:p>
       <w:pPr>
         <w:pStyle w:val="Cdigo"/>
-      </w:pPr>
-      <w:r>
-        <w:t xml:space="preserve">    </w:t>
-      </w:r>
-      <w:proofErr w:type="spellStart"/>
-      <w:r>
-        <w:t>obtenerInformacionProducto</w:t>
-      </w:r>
-      <w:proofErr w:type="spellEnd"/>
-      <w:r>
-        <w:t>(</w:t>
-      </w:r>
-      <w:proofErr w:type="spellStart"/>
-      <w:r>
-        <w:t>sku</w:t>
-      </w:r>
-      <w:proofErr w:type="spellEnd"/>
-      <w:r>
-        <w:t>) {</w:t>
+        <w:rPr>
+          <w:lang w:val="es-CU"/>
+        </w:rPr>
+      </w:pPr>
+      <w:r>
+        <w:rPr>
+          <w:lang w:val="es-CU"/>
+        </w:rPr>
+        <w:t xml:space="preserve">    obtenerInformacionProducto(sku) {</w:t>
       </w:r>
     </w:p>
     <w:p>
       <w:pPr>
         <w:pStyle w:val="Cdigo"/>
-      </w:pPr>
-      <w:r>
-        <w:t xml:space="preserve">      // </w:t>
-      </w:r>
-      <w:proofErr w:type="spellStart"/>
-      <w:r>
-        <w:t>Devuelve</w:t>
-      </w:r>
-      <w:proofErr w:type="spellEnd"/>
-      <w:r>
-        <w:t xml:space="preserve"> los </w:t>
-      </w:r>
-      <w:proofErr w:type="spellStart"/>
-      <w:r>
-        <w:t>datos</w:t>
-      </w:r>
-      <w:proofErr w:type="spellEnd"/>
-      <w:r>
-        <w:t xml:space="preserve"> de un </w:t>
-      </w:r>
-      <w:proofErr w:type="spellStart"/>
-      <w:r>
-        <w:t>producto</w:t>
-      </w:r>
-      <w:proofErr w:type="spellEnd"/>
-      <w:r>
-        <w:t xml:space="preserve"> </w:t>
-      </w:r>
-      <w:proofErr w:type="spellStart"/>
-      <w:r>
-        <w:t>además</w:t>
-      </w:r>
-      <w:proofErr w:type="spellEnd"/>
-      <w:r>
-        <w:t xml:space="preserve"> de las </w:t>
-      </w:r>
-      <w:proofErr w:type="spellStart"/>
-      <w:r>
-        <w:t>unidades</w:t>
-      </w:r>
-      <w:proofErr w:type="spellEnd"/>
-      <w:r>
-        <w:t xml:space="preserve"> </w:t>
-      </w:r>
-      <w:proofErr w:type="spellStart"/>
-      <w:r>
-        <w:t>seleccionadas</w:t>
-      </w:r>
-      <w:proofErr w:type="spellEnd"/>
+        <w:rPr>
+          <w:lang w:val="es-CU"/>
+        </w:rPr>
+      </w:pPr>
+      <w:r>
+        <w:rPr>
+          <w:lang w:val="es-CU"/>
+        </w:rPr>
+        <w:t xml:space="preserve">      // Devuelve los datos de un producto además de las unidades seleccionadas</w:t>
+      </w:r>
     </w:p>
     <w:p>
       <w:pPr>
         <w:pStyle w:val="Cdigo"/>
-      </w:pPr>
-      <w:r>
-        <w:t xml:space="preserve">      // Por </w:t>
-      </w:r>
-      <w:proofErr w:type="spellStart"/>
-      <w:r>
-        <w:t>ejemplo</w:t>
-      </w:r>
-      <w:proofErr w:type="spellEnd"/>
+        <w:rPr>
+          <w:lang w:val="es-CU"/>
+        </w:rPr>
+      </w:pPr>
+      <w:r>
+        <w:rPr>
+          <w:lang w:val="es-CU"/>
+        </w:rPr>
+        <w:t xml:space="preserve">      // Por ejemplo</w:t>
+      </w:r>
     </w:p>
     <w:p>
       <w:pPr>
         <w:pStyle w:val="Cdigo"/>
-      </w:pPr>
-      <w:r>
+        <w:rPr>
+          <w:lang w:val="es-CU"/>
+        </w:rPr>
+      </w:pPr>
+      <w:r>
+        <w:rPr>
+          <w:lang w:val="es-CU"/>
+        </w:rPr>
         <w:t xml:space="preserve">      // {</w:t>
       </w:r>
     </w:p>
     <w:p>
       <w:pPr>
         <w:pStyle w:val="Cdigo"/>
-      </w:pPr>
-      <w:r>
-        <w:t xml:space="preserve">      //   "</w:t>
-      </w:r>
-      <w:proofErr w:type="spellStart"/>
-      <w:r>
-        <w:t>sku</w:t>
-      </w:r>
-      <w:proofErr w:type="spellEnd"/>
-      <w:r>
-        <w:t>": "0K3QOSOV4V",</w:t>
+        <w:rPr>
+          <w:lang w:val="es-CU"/>
+        </w:rPr>
+      </w:pPr>
+      <w:r>
+        <w:rPr>
+          <w:lang w:val="es-CU"/>
+        </w:rPr>
+        <w:t xml:space="preserve">      //   "sku": "0K3QOSOV4V",</w:t>
       </w:r>
     </w:p>
     <w:p>
       <w:pPr>
         <w:pStyle w:val="Cdigo"/>
-      </w:pPr>
-      <w:r>
+        <w:rPr>
+          <w:lang w:val="es-CU"/>
+        </w:rPr>
+      </w:pPr>
+      <w:r>
+        <w:rPr>
+          <w:lang w:val="es-CU"/>
+        </w:rPr>
         <w:t xml:space="preserve">      //   "quantity": 3</w:t>
       </w:r>
     </w:p>
     <w:p>
       <w:pPr>
         <w:pStyle w:val="Cdigo"/>
-      </w:pPr>
-      <w:r>
+        <w:rPr>
+          <w:lang w:val="es-CU"/>
+        </w:rPr>
+      </w:pPr>
+      <w:r>
+        <w:rPr>
+          <w:lang w:val="es-CU"/>
+        </w:rPr>
         <w:t xml:space="preserve">      // } </w:t>
       </w:r>
     </w:p>
     <w:p>
       <w:pPr>
         <w:pStyle w:val="Cdigo"/>
-      </w:pPr>
-      <w:r>
+        <w:rPr>
+          <w:lang w:val="es-CU"/>
+        </w:rPr>
+      </w:pPr>
+      <w:r>
+        <w:rPr>
+          <w:lang w:val="es-CU"/>
+        </w:rPr>
         <w:t xml:space="preserve">    }</w:t>
       </w:r>
     </w:p>
     <w:p>
       <w:pPr>
         <w:pStyle w:val="Cdigo"/>
+        <w:rPr>
+          <w:lang w:val="es-CU"/>
+        </w:rPr>
       </w:pPr>
     </w:p>
     <w:p>
       <w:pPr>
         <w:pStyle w:val="Cdigo"/>
-      </w:pPr>
-      <w:r>
-        <w:t xml:space="preserve">    </w:t>
-      </w:r>
-      <w:proofErr w:type="spellStart"/>
-      <w:proofErr w:type="gramStart"/>
-      <w:r>
-        <w:t>obtenerCarrito</w:t>
-      </w:r>
-      <w:proofErr w:type="spellEnd"/>
-      <w:r>
-        <w:t>(</w:t>
-      </w:r>
-      <w:proofErr w:type="gramEnd"/>
-      <w:r>
-        <w:t>) {</w:t>
+        <w:rPr>
+          <w:lang w:val="es-CU"/>
+        </w:rPr>
+      </w:pPr>
+      <w:r>
+        <w:rPr>
+          <w:lang w:val="es-CU"/>
+        </w:rPr>
+        <w:t xml:space="preserve">    obtenerCarrito() {</w:t>
       </w:r>
     </w:p>
     <w:p>
       <w:pPr>
         <w:pStyle w:val="Cdigo"/>
-      </w:pPr>
-      <w:r>
-        <w:t xml:space="preserve">      // </w:t>
-      </w:r>
-      <w:proofErr w:type="spellStart"/>
-      <w:r>
-        <w:t>Devuelve</w:t>
-      </w:r>
-      <w:proofErr w:type="spellEnd"/>
-      <w:r>
-        <w:t xml:space="preserve"> </w:t>
-      </w:r>
-      <w:proofErr w:type="spellStart"/>
-      <w:r>
-        <w:t>información</w:t>
-      </w:r>
-      <w:proofErr w:type="spellEnd"/>
-      <w:r>
-        <w:t xml:space="preserve"> de los </w:t>
-      </w:r>
-      <w:proofErr w:type="spellStart"/>
-      <w:r>
-        <w:t>productos</w:t>
-      </w:r>
-      <w:proofErr w:type="spellEnd"/>
-      <w:r>
-        <w:t xml:space="preserve"> </w:t>
-      </w:r>
-      <w:proofErr w:type="spellStart"/>
-      <w:r>
-        <w:t>añadidos</w:t>
-      </w:r>
-      <w:proofErr w:type="spellEnd"/>
-      <w:r>
-        <w:t xml:space="preserve"> al </w:t>
-      </w:r>
-      <w:proofErr w:type="spellStart"/>
-      <w:r>
-        <w:t>carrito</w:t>
-      </w:r>
-      <w:proofErr w:type="spellEnd"/>
+        <w:rPr>
+          <w:lang w:val="es-CU"/>
+        </w:rPr>
+      </w:pPr>
+      <w:r>
+        <w:rPr>
+          <w:lang w:val="es-CU"/>
+        </w:rPr>
+        <w:t xml:space="preserve">      // Devuelve información de los productos añadidos al carrito</w:t>
+      </w:r>
     </w:p>
     <w:p>
       <w:pPr>
         <w:pStyle w:val="Cdigo"/>
-      </w:pPr>
-      <w:r>
-        <w:t xml:space="preserve">      // </w:t>
-      </w:r>
-      <w:proofErr w:type="spellStart"/>
-      <w:r>
-        <w:t>Además</w:t>
-      </w:r>
-      <w:proofErr w:type="spellEnd"/>
-      <w:r>
-        <w:t xml:space="preserve"> del total </w:t>
-      </w:r>
-      <w:proofErr w:type="spellStart"/>
-      <w:r>
-        <w:t>calculado</w:t>
-      </w:r>
-      <w:proofErr w:type="spellEnd"/>
-      <w:r>
-        <w:t xml:space="preserve"> de </w:t>
-      </w:r>
-      <w:proofErr w:type="spellStart"/>
-      <w:r>
-        <w:t>todos</w:t>
-      </w:r>
-      <w:proofErr w:type="spellEnd"/>
-      <w:r>
-        <w:t xml:space="preserve"> los </w:t>
-      </w:r>
-      <w:proofErr w:type="spellStart"/>
-      <w:r>
-        <w:t>productos</w:t>
-      </w:r>
-      <w:proofErr w:type="spellEnd"/>
+        <w:rPr>
+          <w:lang w:val="es-CU"/>
+        </w:rPr>
+      </w:pPr>
+      <w:r>
+        <w:rPr>
+          <w:lang w:val="es-CU"/>
+        </w:rPr>
+        <w:t xml:space="preserve">      // Además del total calculado de todos los productos</w:t>
+      </w:r>
     </w:p>
     <w:p>
       <w:pPr>
         <w:pStyle w:val="Cdigo"/>
-      </w:pPr>
-      <w:r>
-        <w:t xml:space="preserve">      // Por </w:t>
-      </w:r>
-      <w:proofErr w:type="spellStart"/>
-      <w:r>
-        <w:t>ejemplo</w:t>
-      </w:r>
-      <w:proofErr w:type="spellEnd"/>
-      <w:r>
-        <w:t>:</w:t>
+        <w:rPr>
+          <w:lang w:val="es-CU"/>
+        </w:rPr>
+      </w:pPr>
+      <w:r>
+        <w:rPr>
+          <w:lang w:val="es-CU"/>
+        </w:rPr>
+        <w:t xml:space="preserve">      // Por ejemplo:</w:t>
       </w:r>
     </w:p>
     <w:p>
       <w:pPr>
         <w:pStyle w:val="Cdigo"/>
-      </w:pPr>
-      <w:r>
+        <w:rPr>
+          <w:lang w:val="es-CU"/>
+        </w:rPr>
+      </w:pPr>
+      <w:r>
+        <w:rPr>
+          <w:lang w:val="es-CU"/>
+        </w:rPr>
         <w:t xml:space="preserve">      // {</w:t>
       </w:r>
     </w:p>
     <w:p>
       <w:pPr>
         <w:pStyle w:val="Cdigo"/>
-      </w:pPr>
-      <w:r>
+        <w:rPr>
+          <w:lang w:val="es-CU"/>
+        </w:rPr>
+      </w:pPr>
+      <w:r>
+        <w:rPr>
+          <w:lang w:val="es-CU"/>
+        </w:rPr>
         <w:t xml:space="preserve">      //   "total": "5820",</w:t>
       </w:r>
     </w:p>
     <w:p>
       <w:pPr>
         <w:pStyle w:val="Cdigo"/>
-      </w:pPr>
-      <w:r>
+        <w:rPr>
+          <w:lang w:val="es-CU"/>
+        </w:rPr>
+      </w:pPr>
+      <w:r>
+        <w:rPr>
+          <w:lang w:val="es-CU"/>
+        </w:rPr>
         <w:t xml:space="preserve">      //   "currency: "€",</w:t>
       </w:r>
     </w:p>
     <w:p>
       <w:pPr>
         <w:pStyle w:val="Cdigo"/>
-      </w:pPr>
-      <w:r>
-        <w:t xml:space="preserve">      //   "products</w:t>
-      </w:r>
-      <w:proofErr w:type="gramStart"/>
-      <w:r>
-        <w:t>" :</w:t>
-      </w:r>
-      <w:proofErr w:type="gramEnd"/>
-      <w:r>
-        <w:t xml:space="preserve"> [</w:t>
+        <w:rPr>
+          <w:lang w:val="es-CU"/>
+        </w:rPr>
+      </w:pPr>
+      <w:r>
+        <w:rPr>
+          <w:lang w:val="es-CU"/>
+        </w:rPr>
+        <w:t xml:space="preserve">      //   "products" : [</w:t>
       </w:r>
     </w:p>
     <w:p>
       <w:pPr>
         <w:pStyle w:val="Cdigo"/>
-      </w:pPr>
-      <w:r>
+        <w:rPr>
+          <w:lang w:val="es-CU"/>
+        </w:rPr>
+      </w:pPr>
+      <w:r>
+        <w:rPr>
+          <w:lang w:val="es-CU"/>
+        </w:rPr>
         <w:t xml:space="preserve">      //     {</w:t>
       </w:r>
     </w:p>
@@ -1429,7 +1315,13 @@
         <w:pStyle w:val="Cdigo"/>
       </w:pPr>
       <w:r>
-        <w:t xml:space="preserve">      //       "</w:t>
+        <w:rPr>
+          <w:lang w:val="es-CU"/>
+        </w:rPr>
+        <w:t xml:space="preserve">      </w:t>
+      </w:r>
+      <w:r>
+        <w:t>//       "</w:t>
       </w:r>
       <w:proofErr w:type="spellStart"/>
       <w:r>
@@ -1831,7 +1723,6 @@
         </w:rPr>
         <w:t xml:space="preserve"> </w:t>
       </w:r>
-      <w:proofErr w:type="gramStart"/>
       <w:r>
         <w:rPr>
           <w:rFonts w:cs="Calibri"/>
@@ -1850,7 +1741,6 @@
         </w:rPr>
         <w:t>api</w:t>
       </w:r>
-      <w:proofErr w:type="gramEnd"/>
       <w:r>
         <w:rPr>
           <w:rFonts w:cs="Calibri"/>
@@ -2095,25 +1985,98 @@
           <w:rFonts w:cs="Consolas"/>
           <w:color w:val="183691"/>
         </w:rPr>
-        <w:t>"</w:t>
-      </w:r>
-      <w:proofErr w:type="spellStart"/>
+        <w:t>"products"</w:t>
+      </w:r>
+      <w:r>
+        <w:rPr>
+          <w:rStyle w:val="token"/>
+          <w:rFonts w:cs="Consolas"/>
+          <w:color w:val="A71D5D"/>
+        </w:rPr>
+        <w:t>:</w:t>
+      </w:r>
+      <w:r>
+        <w:t xml:space="preserve"> </w:t>
+      </w:r>
+      <w:r>
+        <w:rPr>
+          <w:rStyle w:val="token"/>
+          <w:rFonts w:cs="Consolas"/>
+        </w:rPr>
+        <w:t>[</w:t>
+      </w:r>
+    </w:p>
+    <w:p>
+      <w:pPr>
+        <w:pStyle w:val="Cdigo"/>
+      </w:pPr>
+      <w:r>
+        <w:t xml:space="preserve">      </w:t>
+      </w:r>
+      <w:r>
+        <w:rPr>
+          <w:rStyle w:val="token"/>
+          <w:rFonts w:cs="Consolas"/>
+        </w:rPr>
+        <w:t>{</w:t>
+      </w:r>
+    </w:p>
+    <w:p>
+      <w:pPr>
+        <w:pStyle w:val="Cdigo"/>
+      </w:pPr>
+      <w:r>
+        <w:t xml:space="preserve">        </w:t>
+      </w:r>
       <w:r>
         <w:rPr>
           <w:rStyle w:val="token"/>
           <w:rFonts w:cs="Consolas"/>
           <w:color w:val="183691"/>
         </w:rPr>
-        <w:t>products</w:t>
-      </w:r>
-      <w:proofErr w:type="spellEnd"/>
+        <w:t>"SKU"</w:t>
+      </w:r>
+      <w:r>
+        <w:rPr>
+          <w:rStyle w:val="token"/>
+          <w:rFonts w:cs="Consolas"/>
+          <w:color w:val="A71D5D"/>
+        </w:rPr>
+        <w:t>:</w:t>
+      </w:r>
+      <w:r>
+        <w:t xml:space="preserve"> </w:t>
+      </w:r>
       <w:r>
         <w:rPr>
           <w:rStyle w:val="token"/>
           <w:rFonts w:cs="Consolas"/>
           <w:color w:val="183691"/>
         </w:rPr>
-        <w:t>"</w:t>
+        <w:t>"0K3QOSOV4V"</w:t>
+      </w:r>
+      <w:r>
+        <w:rPr>
+          <w:rStyle w:val="token"/>
+          <w:rFonts w:cs="Consolas"/>
+        </w:rPr>
+        <w:t>,</w:t>
+      </w:r>
+    </w:p>
+    <w:p>
+      <w:pPr>
+        <w:pStyle w:val="Cdigo"/>
+      </w:pPr>
+      <w:r>
+        <w:t xml:space="preserve">        </w:t>
+      </w:r>
+      <w:r>
+        <w:rPr>
+          <w:rStyle w:val="token"/>
+          <w:rFonts w:cs="Consolas"/>
+          <w:color w:val="183691"/>
+        </w:rPr>
+        <w:t>"title"</w:t>
       </w:r>
       <w:r>
         <w:rPr>
@@ -2130,39 +2093,74 @@
         <w:rPr>
           <w:rStyle w:val="token"/>
           <w:rFonts w:cs="Consolas"/>
-        </w:rPr>
-        <w:t>[</w:t>
-      </w:r>
-    </w:p>
-    <w:p>
-      <w:pPr>
-        <w:pStyle w:val="Cdigo"/>
-      </w:pPr>
-      <w:r>
-        <w:t xml:space="preserve">      </w:t>
-      </w:r>
-      <w:r>
-        <w:rPr>
-          <w:rStyle w:val="token"/>
-          <w:rFonts w:cs="Consolas"/>
-        </w:rPr>
-        <w:t>{</w:t>
-      </w:r>
-    </w:p>
-    <w:p>
-      <w:pPr>
-        <w:pStyle w:val="Cdigo"/>
-      </w:pPr>
-      <w:r>
-        <w:t xml:space="preserve">        </w:t>
-      </w:r>
+          <w:color w:val="183691"/>
+        </w:rPr>
+        <w:t>"</w:t>
+      </w:r>
+      <w:proofErr w:type="spellStart"/>
       <w:r>
         <w:rPr>
           <w:rStyle w:val="token"/>
           <w:rFonts w:cs="Consolas"/>
           <w:color w:val="183691"/>
         </w:rPr>
-        <w:t>"SKU"</w:t>
+        <w:t>iFhone</w:t>
+      </w:r>
+      <w:proofErr w:type="spellEnd"/>
+      <w:r>
+        <w:rPr>
+          <w:rStyle w:val="token"/>
+          <w:rFonts w:cs="Consolas"/>
+          <w:color w:val="183691"/>
+        </w:rPr>
+        <w:t xml:space="preserve"> </w:t>
+      </w:r>
+      <w:r>
+        <w:rPr>
+          <w:rStyle w:val="token"/>
+          <w:rFonts w:cs="Consolas"/>
+          <w:color w:val="183691"/>
+        </w:rPr>
+        <w:t>13</w:t>
+      </w:r>
+      <w:r>
+        <w:rPr>
+          <w:rStyle w:val="token"/>
+          <w:rFonts w:cs="Consolas"/>
+          <w:color w:val="183691"/>
+        </w:rPr>
+        <w:t xml:space="preserve"> </w:t>
+      </w:r>
+      <w:r>
+        <w:rPr>
+          <w:rStyle w:val="token"/>
+          <w:rFonts w:cs="Consolas"/>
+          <w:color w:val="183691"/>
+        </w:rPr>
+        <w:t>Pro"</w:t>
+      </w:r>
+      <w:r>
+        <w:rPr>
+          <w:rStyle w:val="token"/>
+          <w:rFonts w:cs="Consolas"/>
+        </w:rPr>
+        <w:t>,</w:t>
+      </w:r>
+    </w:p>
+    <w:p>
+      <w:pPr>
+        <w:pStyle w:val="Cdigo"/>
+      </w:pPr>
+      <w:r>
+        <w:t xml:space="preserve">        </w:t>
+      </w:r>
+      <w:r>
+        <w:rPr>
+          <w:rStyle w:val="token"/>
+          <w:rFonts w:cs="Consolas"/>
+          <w:color w:val="183691"/>
+        </w:rPr>
+        <w:t>"price"</w:t>
       </w:r>
       <w:r>
         <w:rPr>
@@ -2181,14 +2179,37 @@
           <w:rFonts w:cs="Consolas"/>
           <w:color w:val="183691"/>
         </w:rPr>
-        <w:t>"0K3QOSOV4V"</w:t>
+        <w:t>"938.99"</w:t>
+      </w:r>
+    </w:p>
+    <w:p>
+      <w:pPr>
+        <w:pStyle w:val="Cdigo"/>
+      </w:pPr>
+      <w:r>
+        <w:t xml:space="preserve">      </w:t>
       </w:r>
       <w:r>
         <w:rPr>
           <w:rStyle w:val="token"/>
           <w:rFonts w:cs="Consolas"/>
         </w:rPr>
-        <w:t>,</w:t>
+        <w:t>},</w:t>
+      </w:r>
+    </w:p>
+    <w:p>
+      <w:pPr>
+        <w:pStyle w:val="Cdigo"/>
+      </w:pPr>
+      <w:r>
+        <w:t xml:space="preserve">      </w:t>
+      </w:r>
+      <w:r>
+        <w:rPr>
+          <w:rStyle w:val="token"/>
+          <w:rFonts w:cs="Consolas"/>
+        </w:rPr>
+        <w:t>{</w:t>
       </w:r>
     </w:p>
     <w:p>
@@ -2204,7 +2225,7 @@
           <w:rFonts w:cs="Consolas"/>
           <w:color w:val="183691"/>
         </w:rPr>
-        <w:t>"title"</w:t>
+        <w:t>"SKU"</w:t>
       </w:r>
       <w:r>
         <w:rPr>
@@ -2223,41 +2244,82 @@
           <w:rFonts w:cs="Consolas"/>
           <w:color w:val="183691"/>
         </w:rPr>
-        <w:t>"</w:t>
-      </w:r>
-      <w:proofErr w:type="spellStart"/>
+        <w:t>"TGD5XORY1L"</w:t>
+      </w:r>
+      <w:r>
+        <w:rPr>
+          <w:rStyle w:val="token"/>
+          <w:rFonts w:cs="Consolas"/>
+        </w:rPr>
+        <w:t>,</w:t>
+      </w:r>
+    </w:p>
+    <w:p>
+      <w:pPr>
+        <w:pStyle w:val="Cdigo"/>
+      </w:pPr>
+      <w:r>
+        <w:t xml:space="preserve">        </w:t>
+      </w:r>
       <w:r>
         <w:rPr>
           <w:rStyle w:val="token"/>
           <w:rFonts w:cs="Consolas"/>
           <w:color w:val="183691"/>
         </w:rPr>
-        <w:t>iFhone</w:t>
-      </w:r>
-      <w:proofErr w:type="spellEnd"/>
+        <w:t>"title"</w:t>
+      </w:r>
+      <w:r>
+        <w:rPr>
+          <w:rStyle w:val="token"/>
+          <w:rFonts w:cs="Consolas"/>
+          <w:color w:val="A71D5D"/>
+        </w:rPr>
+        <w:t>:</w:t>
+      </w:r>
+      <w:r>
+        <w:t xml:space="preserve"> </w:t>
+      </w:r>
       <w:r>
         <w:rPr>
           <w:rStyle w:val="token"/>
           <w:rFonts w:cs="Consolas"/>
           <w:color w:val="183691"/>
         </w:rPr>
-        <w:t xml:space="preserve"> </w:t>
-      </w:r>
+        <w:t>"</w:t>
+      </w:r>
+      <w:proofErr w:type="spellStart"/>
       <w:r>
         <w:rPr>
           <w:rStyle w:val="token"/>
           <w:rFonts w:cs="Consolas"/>
           <w:color w:val="183691"/>
         </w:rPr>
-        <w:t>13</w:t>
-      </w:r>
+        <w:t>Cargador</w:t>
+      </w:r>
+      <w:proofErr w:type="spellEnd"/>
       <w:r>
         <w:rPr>
           <w:rStyle w:val="token"/>
           <w:rFonts w:cs="Consolas"/>
           <w:color w:val="183691"/>
         </w:rPr>
-        <w:t xml:space="preserve"> </w:t>
+        <w:t>"</w:t>
+      </w:r>
+      <w:r>
+        <w:rPr>
+          <w:rStyle w:val="token"/>
+          <w:rFonts w:cs="Consolas"/>
+        </w:rPr>
+        <w:t>,</w:t>
+      </w:r>
+    </w:p>
+    <w:p>
+      <w:pPr>
+        <w:pStyle w:val="Cdigo"/>
+      </w:pPr>
+      <w:r>
+        <w:t xml:space="preserve">        </w:t>
       </w:r>
       <w:r>
         <w:rPr>
@@ -2265,22 +2327,18 @@
           <w:rFonts w:cs="Consolas"/>
           <w:color w:val="183691"/>
         </w:rPr>
-        <w:t>Pro"</w:t>
+        <w:t>"price"</w:t>
       </w:r>
       <w:r>
         <w:rPr>
           <w:rStyle w:val="token"/>
           <w:rFonts w:cs="Consolas"/>
-        </w:rPr>
-        <w:t>,</w:t>
-      </w:r>
-    </w:p>
-    <w:p>
-      <w:pPr>
-        <w:pStyle w:val="Cdigo"/>
-      </w:pPr>
-      <w:r>
-        <w:t xml:space="preserve">        </w:t>
+          <w:color w:val="A71D5D"/>
+        </w:rPr>
+        <w:t>:</w:t>
+      </w:r>
+      <w:r>
+        <w:t xml:space="preserve"> </w:t>
       </w:r>
       <w:r>
         <w:rPr>
@@ -2288,7 +2346,53 @@
           <w:rFonts w:cs="Consolas"/>
           <w:color w:val="183691"/>
         </w:rPr>
-        <w:t>"price"</w:t>
+        <w:t>"49.99"</w:t>
+      </w:r>
+    </w:p>
+    <w:p>
+      <w:pPr>
+        <w:pStyle w:val="Cdigo"/>
+      </w:pPr>
+      <w:r>
+        <w:t xml:space="preserve">      </w:t>
+      </w:r>
+      <w:r>
+        <w:rPr>
+          <w:rStyle w:val="token"/>
+          <w:rFonts w:cs="Consolas"/>
+        </w:rPr>
+        <w:t>},</w:t>
+      </w:r>
+    </w:p>
+    <w:p>
+      <w:pPr>
+        <w:pStyle w:val="Cdigo"/>
+      </w:pPr>
+      <w:r>
+        <w:t xml:space="preserve">      </w:t>
+      </w:r>
+      <w:r>
+        <w:rPr>
+          <w:rStyle w:val="token"/>
+          <w:rFonts w:cs="Consolas"/>
+        </w:rPr>
+        <w:t>{</w:t>
+      </w:r>
+    </w:p>
+    <w:p>
+      <w:pPr>
+        <w:pStyle w:val="Cdigo"/>
+      </w:pPr>
+      <w:r>
+        <w:t xml:space="preserve">        </w:t>
+      </w:r>
+      <w:r>
+        <w:rPr>
+          <w:rStyle w:val="token"/>
+          <w:rFonts w:cs="Consolas"/>
+          <w:color w:val="183691"/>
+        </w:rPr>
+        <w:t>"SKU"</w:t>
       </w:r>
       <w:r>
         <w:rPr>
@@ -2307,37 +2411,14 @@
           <w:rFonts w:cs="Consolas"/>
           <w:color w:val="183691"/>
         </w:rPr>
-        <w:t>"938.99"</w:t>
-      </w:r>
-    </w:p>
-    <w:p>
-      <w:pPr>
-        <w:pStyle w:val="Cdigo"/>
-      </w:pPr>
-      <w:r>
-        <w:t xml:space="preserve">      </w:t>
+        <w:t>"IOKW9BQ9F3"</w:t>
       </w:r>
       <w:r>
         <w:rPr>
           <w:rStyle w:val="token"/>
           <w:rFonts w:cs="Consolas"/>
         </w:rPr>
-        <w:t>},</w:t>
-      </w:r>
-    </w:p>
-    <w:p>
-      <w:pPr>
-        <w:pStyle w:val="Cdigo"/>
-      </w:pPr>
-      <w:r>
-        <w:t xml:space="preserve">      </w:t>
-      </w:r>
-      <w:r>
-        <w:rPr>
-          <w:rStyle w:val="token"/>
-          <w:rFonts w:cs="Consolas"/>
-        </w:rPr>
-        <w:t>{</w:t>
+        <w:t>,</w:t>
       </w:r>
     </w:p>
     <w:p>
@@ -2353,7 +2434,7 @@
           <w:rFonts w:cs="Consolas"/>
           <w:color w:val="183691"/>
         </w:rPr>
-        <w:t>"SKU"</w:t>
+        <w:t>"title"</w:t>
       </w:r>
       <w:r>
         <w:rPr>
@@ -2372,30 +2453,82 @@
           <w:rFonts w:cs="Consolas"/>
           <w:color w:val="183691"/>
         </w:rPr>
-        <w:t>"TGD5XORY1L"</w:t>
-      </w:r>
-      <w:r>
-        <w:rPr>
-          <w:rStyle w:val="token"/>
-          <w:rFonts w:cs="Consolas"/>
-        </w:rPr>
-        <w:t>,</w:t>
-      </w:r>
-    </w:p>
-    <w:p>
-      <w:pPr>
-        <w:pStyle w:val="Cdigo"/>
-      </w:pPr>
-      <w:r>
-        <w:t xml:space="preserve">        </w:t>
-      </w:r>
+        <w:t>"</w:t>
+      </w:r>
+      <w:proofErr w:type="spellStart"/>
       <w:r>
         <w:rPr>
           <w:rStyle w:val="token"/>
           <w:rFonts w:cs="Consolas"/>
           <w:color w:val="183691"/>
         </w:rPr>
-        <w:t>"title"</w:t>
+        <w:t>Funda</w:t>
+      </w:r>
+      <w:proofErr w:type="spellEnd"/>
+      <w:r>
+        <w:rPr>
+          <w:rStyle w:val="token"/>
+          <w:rFonts w:cs="Consolas"/>
+          <w:color w:val="183691"/>
+        </w:rPr>
+        <w:t xml:space="preserve"> </w:t>
+      </w:r>
+      <w:r>
+        <w:rPr>
+          <w:rStyle w:val="token"/>
+          <w:rFonts w:cs="Consolas"/>
+          <w:color w:val="183691"/>
+        </w:rPr>
+        <w:t>de</w:t>
+      </w:r>
+      <w:r>
+        <w:rPr>
+          <w:rStyle w:val="token"/>
+          <w:rFonts w:cs="Consolas"/>
+          <w:color w:val="183691"/>
+        </w:rPr>
+        <w:t xml:space="preserve"> </w:t>
+      </w:r>
+      <w:proofErr w:type="spellStart"/>
+      <w:r>
+        <w:rPr>
+          <w:rStyle w:val="token"/>
+          <w:rFonts w:cs="Consolas"/>
+          <w:color w:val="183691"/>
+        </w:rPr>
+        <w:t>piel</w:t>
+      </w:r>
+      <w:proofErr w:type="spellEnd"/>
+      <w:r>
+        <w:rPr>
+          <w:rStyle w:val="token"/>
+          <w:rFonts w:cs="Consolas"/>
+          <w:color w:val="183691"/>
+        </w:rPr>
+        <w:t>"</w:t>
+      </w:r>
+      <w:r>
+        <w:rPr>
+          <w:rStyle w:val="token"/>
+          <w:rFonts w:cs="Consolas"/>
+        </w:rPr>
+        <w:t>,</w:t>
+      </w:r>
+    </w:p>
+    <w:p>
+      <w:pPr>
+        <w:pStyle w:val="Cdigo"/>
+      </w:pPr>
+      <w:r>
+        <w:t xml:space="preserve">        </w:t>
+      </w:r>
+      <w:r>
+        <w:rPr>
+          <w:rStyle w:val="token"/>
+          <w:rFonts w:cs="Consolas"/>
+          <w:color w:val="183691"/>
+        </w:rPr>
+        <w:t>"price"</w:t>
       </w:r>
       <w:r>
         <w:rPr>
@@ -2414,314 +2547,80 @@
           <w:rFonts w:cs="Consolas"/>
           <w:color w:val="183691"/>
         </w:rPr>
-        <w:t>"</w:t>
-      </w:r>
-      <w:proofErr w:type="spellStart"/>
+        <w:t>"79.99"</w:t>
+      </w:r>
+    </w:p>
+    <w:p>
+      <w:pPr>
+        <w:pStyle w:val="Cdigo"/>
+        <w:rPr>
+          <w:lang w:val="es-CU"/>
+        </w:rPr>
+      </w:pPr>
+      <w:r>
+        <w:t xml:space="preserve">      </w:t>
+      </w:r>
       <w:r>
         <w:rPr>
           <w:rStyle w:val="token"/>
           <w:rFonts w:cs="Consolas"/>
-          <w:color w:val="183691"/>
-        </w:rPr>
-        <w:t>Cargador</w:t>
-      </w:r>
-      <w:proofErr w:type="spellEnd"/>
+          <w:lang w:val="es-CU"/>
+        </w:rPr>
+        <w:t>}</w:t>
+      </w:r>
+    </w:p>
+    <w:p>
+      <w:pPr>
+        <w:pStyle w:val="Cdigo"/>
+        <w:rPr>
+          <w:lang w:val="es-CU"/>
+        </w:rPr>
+      </w:pPr>
+      <w:r>
+        <w:rPr>
+          <w:lang w:val="es-CU"/>
+        </w:rPr>
+        <w:t xml:space="preserve">    </w:t>
+      </w:r>
       <w:r>
         <w:rPr>
           <w:rStyle w:val="token"/>
           <w:rFonts w:cs="Consolas"/>
-          <w:color w:val="183691"/>
-        </w:rPr>
-        <w:t>"</w:t>
-      </w:r>
-      <w:r>
+          <w:lang w:val="es-CU"/>
+        </w:rPr>
+        <w:t>]</w:t>
+      </w:r>
+    </w:p>
+    <w:p>
+      <w:pPr>
+        <w:pStyle w:val="Cdigo"/>
         <w:rPr>
           <w:rStyle w:val="token"/>
           <w:rFonts w:cs="Consolas"/>
-        </w:rPr>
-        <w:t>,</w:t>
+          <w:lang w:val="es-CU"/>
+        </w:rPr>
+      </w:pPr>
+      <w:r>
+        <w:rPr>
+          <w:lang w:val="es-CU"/>
+        </w:rPr>
+        <w:t xml:space="preserve">  </w:t>
+      </w:r>
+      <w:r>
+        <w:rPr>
+          <w:rStyle w:val="token"/>
+          <w:rFonts w:cs="Consolas"/>
+          <w:lang w:val="es-CU"/>
+        </w:rPr>
+        <w:t>}</w:t>
       </w:r>
     </w:p>
     <w:p>
       <w:pPr>
         <w:pStyle w:val="Cdigo"/>
-      </w:pPr>
-      <w:r>
-        <w:t xml:space="preserve">        </w:t>
-      </w:r>
-      <w:r>
-        <w:rPr>
-          <w:rStyle w:val="token"/>
-          <w:rFonts w:cs="Consolas"/>
-          <w:color w:val="183691"/>
-        </w:rPr>
-        <w:t>"price"</w:t>
-      </w:r>
-      <w:r>
-        <w:rPr>
-          <w:rStyle w:val="token"/>
-          <w:rFonts w:cs="Consolas"/>
-          <w:color w:val="A71D5D"/>
-        </w:rPr>
-        <w:t>:</w:t>
-      </w:r>
-      <w:r>
-        <w:t xml:space="preserve"> </w:t>
-      </w:r>
-      <w:r>
-        <w:rPr>
-          <w:rStyle w:val="token"/>
-          <w:rFonts w:cs="Consolas"/>
-          <w:color w:val="183691"/>
-        </w:rPr>
-        <w:t>"49.99"</w:t>
-      </w:r>
-    </w:p>
-    <w:p>
-      <w:pPr>
-        <w:pStyle w:val="Cdigo"/>
-      </w:pPr>
-      <w:r>
-        <w:t xml:space="preserve">      </w:t>
-      </w:r>
-      <w:r>
-        <w:rPr>
-          <w:rStyle w:val="token"/>
-          <w:rFonts w:cs="Consolas"/>
-        </w:rPr>
-        <w:t>},</w:t>
-      </w:r>
-    </w:p>
-    <w:p>
-      <w:pPr>
-        <w:pStyle w:val="Cdigo"/>
-      </w:pPr>
-      <w:r>
-        <w:t xml:space="preserve">      </w:t>
-      </w:r>
-      <w:r>
-        <w:rPr>
-          <w:rStyle w:val="token"/>
-          <w:rFonts w:cs="Consolas"/>
-        </w:rPr>
-        <w:t>{</w:t>
-      </w:r>
-    </w:p>
-    <w:p>
-      <w:pPr>
-        <w:pStyle w:val="Cdigo"/>
-      </w:pPr>
-      <w:r>
-        <w:t xml:space="preserve">        </w:t>
-      </w:r>
-      <w:r>
-        <w:rPr>
-          <w:rStyle w:val="token"/>
-          <w:rFonts w:cs="Consolas"/>
-          <w:color w:val="183691"/>
-        </w:rPr>
-        <w:t>"SKU"</w:t>
-      </w:r>
-      <w:r>
-        <w:rPr>
-          <w:rStyle w:val="token"/>
-          <w:rFonts w:cs="Consolas"/>
-          <w:color w:val="A71D5D"/>
-        </w:rPr>
-        <w:t>:</w:t>
-      </w:r>
-      <w:r>
-        <w:t xml:space="preserve"> </w:t>
-      </w:r>
-      <w:r>
-        <w:rPr>
-          <w:rStyle w:val="token"/>
-          <w:rFonts w:cs="Consolas"/>
-          <w:color w:val="183691"/>
-        </w:rPr>
-        <w:t>"IOKW9BQ9F3"</w:t>
-      </w:r>
-      <w:r>
-        <w:rPr>
-          <w:rStyle w:val="token"/>
-          <w:rFonts w:cs="Consolas"/>
-        </w:rPr>
-        <w:t>,</w:t>
-      </w:r>
-    </w:p>
-    <w:p>
-      <w:pPr>
-        <w:pStyle w:val="Cdigo"/>
-      </w:pPr>
-      <w:r>
-        <w:t xml:space="preserve">        </w:t>
-      </w:r>
-      <w:r>
-        <w:rPr>
-          <w:rStyle w:val="token"/>
-          <w:rFonts w:cs="Consolas"/>
-          <w:color w:val="183691"/>
-        </w:rPr>
-        <w:t>"title"</w:t>
-      </w:r>
-      <w:r>
-        <w:rPr>
-          <w:rStyle w:val="token"/>
-          <w:rFonts w:cs="Consolas"/>
-          <w:color w:val="A71D5D"/>
-        </w:rPr>
-        <w:t>:</w:t>
-      </w:r>
-      <w:r>
-        <w:t xml:space="preserve"> </w:t>
-      </w:r>
-      <w:r>
-        <w:rPr>
-          <w:rStyle w:val="token"/>
-          <w:rFonts w:cs="Consolas"/>
-          <w:color w:val="183691"/>
-        </w:rPr>
-        <w:t>"Funda</w:t>
-      </w:r>
-      <w:r>
-        <w:rPr>
-          <w:rStyle w:val="token"/>
-          <w:rFonts w:cs="Consolas"/>
-          <w:color w:val="183691"/>
-        </w:rPr>
-        <w:t xml:space="preserve"> </w:t>
-      </w:r>
-      <w:r>
-        <w:rPr>
-          <w:rStyle w:val="token"/>
-          <w:rFonts w:cs="Consolas"/>
-          <w:color w:val="183691"/>
-        </w:rPr>
-        <w:t>de</w:t>
-      </w:r>
-      <w:r>
-        <w:rPr>
-          <w:rStyle w:val="token"/>
-          <w:rFonts w:cs="Consolas"/>
-          <w:color w:val="183691"/>
-        </w:rPr>
-        <w:t xml:space="preserve"> </w:t>
-      </w:r>
-      <w:proofErr w:type="spellStart"/>
-      <w:r>
-        <w:rPr>
-          <w:rStyle w:val="token"/>
-          <w:rFonts w:cs="Consolas"/>
-          <w:color w:val="183691"/>
-        </w:rPr>
-        <w:t>piel</w:t>
-      </w:r>
-      <w:proofErr w:type="spellEnd"/>
-      <w:r>
-        <w:rPr>
-          <w:rStyle w:val="token"/>
-          <w:rFonts w:cs="Consolas"/>
-          <w:color w:val="183691"/>
-        </w:rPr>
-        <w:t>"</w:t>
-      </w:r>
-      <w:r>
-        <w:rPr>
-          <w:rStyle w:val="token"/>
-          <w:rFonts w:cs="Consolas"/>
-        </w:rPr>
-        <w:t>,</w:t>
-      </w:r>
-    </w:p>
-    <w:p>
-      <w:pPr>
-        <w:pStyle w:val="Cdigo"/>
-      </w:pPr>
-      <w:r>
-        <w:t xml:space="preserve">        </w:t>
-      </w:r>
-      <w:r>
-        <w:rPr>
-          <w:rStyle w:val="token"/>
-          <w:rFonts w:cs="Consolas"/>
-          <w:color w:val="183691"/>
-        </w:rPr>
-        <w:t>"price"</w:t>
-      </w:r>
-      <w:r>
-        <w:rPr>
-          <w:rStyle w:val="token"/>
-          <w:rFonts w:cs="Consolas"/>
-          <w:color w:val="A71D5D"/>
-        </w:rPr>
-        <w:t>:</w:t>
-      </w:r>
-      <w:r>
-        <w:t xml:space="preserve"> </w:t>
-      </w:r>
-      <w:r>
-        <w:rPr>
-          <w:rStyle w:val="token"/>
-          <w:rFonts w:cs="Consolas"/>
-          <w:color w:val="183691"/>
-        </w:rPr>
-        <w:t>"79.99"</w:t>
-      </w:r>
-    </w:p>
-    <w:p>
-      <w:pPr>
-        <w:pStyle w:val="Cdigo"/>
-      </w:pPr>
-      <w:r>
-        <w:t xml:space="preserve">      </w:t>
-      </w:r>
-      <w:r>
-        <w:rPr>
-          <w:rStyle w:val="token"/>
-          <w:rFonts w:cs="Consolas"/>
-        </w:rPr>
-        <w:t>}</w:t>
-      </w:r>
-    </w:p>
-    <w:p>
-      <w:pPr>
-        <w:pStyle w:val="Cdigo"/>
-      </w:pPr>
-      <w:r>
-        <w:t xml:space="preserve">    </w:t>
-      </w:r>
-      <w:r>
-        <w:rPr>
-          <w:rStyle w:val="token"/>
-          <w:rFonts w:cs="Consolas"/>
-        </w:rPr>
-        <w:t>]</w:t>
-      </w:r>
-    </w:p>
-    <w:p>
-      <w:pPr>
-        <w:pStyle w:val="Cdigo"/>
-        <w:rPr>
-          <w:rStyle w:val="token"/>
-          <w:rFonts w:cs="Consolas"/>
-        </w:rPr>
-      </w:pPr>
-      <w:r>
-        <w:t xml:space="preserve">  </w:t>
-      </w:r>
-      <w:r>
-        <w:rPr>
-          <w:rStyle w:val="token"/>
-          <w:rFonts w:cs="Consolas"/>
-        </w:rPr>
-        <w:t>}</w:t>
-      </w:r>
-    </w:p>
-    <w:p>
-      <w:pPr>
-        <w:pStyle w:val="Cdigo"/>
-        <w:rPr>
-          <w:rFonts w:cs="Calibri"/>
+        <w:rPr>
+          <w:rFonts w:cs="Calibri"/>
+          <w:lang w:val="es-CU"/>
         </w:rPr>
       </w:pPr>
     </w:p>
@@ -4808,7 +4707,7 @@
 </file>
 
 <file path=word/endnotes.xml><?xml version="1.0" encoding="utf-8"?>
-<w:endnotes xmlns:wpc="http://schemas.microsoft.com/office/word/2010/wordprocessingCanvas" xmlns:cx="http://schemas.microsoft.com/office/drawing/2014/chartex" xmlns:cx1="http://schemas.microsoft.com/office/drawing/2015/9/8/chartex" xmlns:cx2="http://schemas.microsoft.com/office/drawing/2015/10/21/chartex" xmlns:cx3="http://schemas.microsoft.com/office/drawing/2016/5/9/chartex" xmlns:cx4="http://schemas.microsoft.com/office/drawing/2016/5/10/chartex" xmlns:cx5="http://schemas.microsoft.com/office/drawing/2016/5/11/chartex" xmlns:cx6="http://schemas.microsoft.com/office/drawing/2016/5/12/chartex" xmlns:cx7="http://schemas.microsoft.com/office/drawing/2016/5/13/chartex" xmlns:cx8="http://schemas.microsoft.com/office/drawing/2016/5/14/chartex" xmlns:mc="http://schemas.openxmlformats.org/markup-compatibility/2006" xmlns:aink="http://schemas.microsoft.com/office/drawing/2016/ink" xmlns:am3d="http://schemas.microsoft.com/office/drawing/2017/model3d" xmlns:o="urn:schemas-microsoft-com:office:office" xmlns:r="http://schemas.openxmlformats.org/officeDocument/2006/relationships" xmlns:m="http://schemas.openxmlformats.org/officeDocument/2006/math" xmlns:v="urn:schemas-microsoft-com:vml" xmlns:wp14="http://schemas.microsoft.com/office/word/2010/wordprocessingDrawing" xmlns:wp="http://schemas.openxmlformats.org/drawingml/2006/wordprocessingDrawing" xmlns:w10="urn:schemas-microsoft-com:office:word" xmlns:w="http://schemas.openxmlformats.org/wordprocessingml/2006/main" xmlns:w14="http://schemas.microsoft.com/office/word/2010/wordml" xmlns:w15="http://schemas.microsoft.com/office/word/2012/wordml" xmlns:w16cex="http://schemas.microsoft.com/office/word/2018/wordml/cex" xmlns:w16cid="http://schemas.microsoft.com/office/word/2016/wordml/cid" xmlns:w16="http://schemas.microsoft.com/office/word/2018/wordml" xmlns:w16sdtdh="http://schemas.microsoft.com/office/word/2020/wordml/sdtdatahash" xmlns:w16se="http://schemas.microsoft.com/office/word/2015/wordml/symex" xmlns:wpg="http://schemas.microsoft.com/office/word/2010/wordprocessingGroup" xmlns:wpi="http://schemas.microsoft.com/office/word/2010/wordprocessingInk" xmlns:wne="http://schemas.microsoft.com/office/word/2006/wordml" xmlns:wps="http://schemas.microsoft.com/office/word/2010/wordprocessingShape" mc:Ignorable="w14 w15 w16se w16cid w16 w16cex w16sdtdh wp14">
+<w:endnotes xmlns:wpc="http://schemas.microsoft.com/office/word/2010/wordprocessingCanvas" xmlns:cx="http://schemas.microsoft.com/office/drawing/2014/chartex" xmlns:cx1="http://schemas.microsoft.com/office/drawing/2015/9/8/chartex" xmlns:cx2="http://schemas.microsoft.com/office/drawing/2015/10/21/chartex" xmlns:cx3="http://schemas.microsoft.com/office/drawing/2016/5/9/chartex" xmlns:cx4="http://schemas.microsoft.com/office/drawing/2016/5/10/chartex" xmlns:cx5="http://schemas.microsoft.com/office/drawing/2016/5/11/chartex" xmlns:cx6="http://schemas.microsoft.com/office/drawing/2016/5/12/chartex" xmlns:cx7="http://schemas.microsoft.com/office/drawing/2016/5/13/chartex" xmlns:cx8="http://schemas.microsoft.com/office/drawing/2016/5/14/chartex" xmlns:mc="http://schemas.openxmlformats.org/markup-compatibility/2006" xmlns:aink="http://schemas.microsoft.com/office/drawing/2016/ink" xmlns:am3d="http://schemas.microsoft.com/office/drawing/2017/model3d" xmlns:o="urn:schemas-microsoft-com:office:office" xmlns:r="http://schemas.openxmlformats.org/officeDocument/2006/relationships" xmlns:m="http://schemas.openxmlformats.org/officeDocument/2006/math" xmlns:v="urn:schemas-microsoft-com:vml" xmlns:wp14="http://schemas.microsoft.com/office/word/2010/wordprocessingDrawing" xmlns:wp="http://schemas.openxmlformats.org/drawingml/2006/wordprocessingDrawing" xmlns:w10="urn:schemas-microsoft-com:office:word" xmlns:w="http://schemas.openxmlformats.org/wordprocessingml/2006/main" xmlns:w14="http://schemas.microsoft.com/office/word/2010/wordml" xmlns:w15="http://schemas.microsoft.com/office/word/2012/wordml" xmlns:w16cid="http://schemas.microsoft.com/office/word/2016/wordml/cid" xmlns:w16se="http://schemas.microsoft.com/office/word/2015/wordml/symex" xmlns:wpg="http://schemas.microsoft.com/office/word/2010/wordprocessingGroup" xmlns:wpi="http://schemas.microsoft.com/office/word/2010/wordprocessingInk" xmlns:wne="http://schemas.microsoft.com/office/word/2006/wordml" xmlns:wps="http://schemas.microsoft.com/office/word/2010/wordprocessingShape" mc:Ignorable="w14 w15 w16se w16cid wp14">
   <w:endnote w:type="separator" w:id="-1">
     <w:p>
       <w:pPr>
@@ -4833,7 +4732,7 @@
 </file>
 
 <file path=word/footer1.xml><?xml version="1.0" encoding="utf-8"?>
-<w:ftr xmlns:wpc="http://schemas.microsoft.com/office/word/2010/wordprocessingCanvas" xmlns:cx="http://schemas.microsoft.com/office/drawing/2014/chartex" xmlns:cx1="http://schemas.microsoft.com/office/drawing/2015/9/8/chartex" xmlns:cx2="http://schemas.microsoft.com/office/drawing/2015/10/21/chartex" xmlns:cx3="http://schemas.microsoft.com/office/drawing/2016/5/9/chartex" xmlns:cx4="http://schemas.microsoft.com/office/drawing/2016/5/10/chartex" xmlns:cx5="http://schemas.microsoft.com/office/drawing/2016/5/11/chartex" xmlns:cx6="http://schemas.microsoft.com/office/drawing/2016/5/12/chartex" xmlns:cx7="http://schemas.microsoft.com/office/drawing/2016/5/13/chartex" xmlns:cx8="http://schemas.microsoft.com/office/drawing/2016/5/14/chartex" xmlns:mc="http://schemas.openxmlformats.org/markup-compatibility/2006" xmlns:aink="http://schemas.microsoft.com/office/drawing/2016/ink" xmlns:am3d="http://schemas.microsoft.com/office/drawing/2017/model3d" xmlns:o="urn:schemas-microsoft-com:office:office" xmlns:r="http://schemas.openxmlformats.org/officeDocument/2006/relationships" xmlns:m="http://schemas.openxmlformats.org/officeDocument/2006/math" xmlns:v="urn:schemas-microsoft-com:vml" xmlns:wp14="http://schemas.microsoft.com/office/word/2010/wordprocessingDrawing" xmlns:wp="http://schemas.openxmlformats.org/drawingml/2006/wordprocessingDrawing" xmlns:w10="urn:schemas-microsoft-com:office:word" xmlns:w="http://schemas.openxmlformats.org/wordprocessingml/2006/main" xmlns:w14="http://schemas.microsoft.com/office/word/2010/wordml" xmlns:w15="http://schemas.microsoft.com/office/word/2012/wordml" xmlns:w16cex="http://schemas.microsoft.com/office/word/2018/wordml/cex" xmlns:w16cid="http://schemas.microsoft.com/office/word/2016/wordml/cid" xmlns:w16="http://schemas.microsoft.com/office/word/2018/wordml" xmlns:w16sdtdh="http://schemas.microsoft.com/office/word/2020/wordml/sdtdatahash" xmlns:w16se="http://schemas.microsoft.com/office/word/2015/wordml/symex" xmlns:wpg="http://schemas.microsoft.com/office/word/2010/wordprocessingGroup" xmlns:wpi="http://schemas.microsoft.com/office/word/2010/wordprocessingInk" xmlns:wne="http://schemas.microsoft.com/office/word/2006/wordml" xmlns:wps="http://schemas.microsoft.com/office/word/2010/wordprocessingShape" mc:Ignorable="w14 w15 w16se w16cid w16 w16cex w16sdtdh wp14">
+<w:ftr xmlns:wpc="http://schemas.microsoft.com/office/word/2010/wordprocessingCanvas" xmlns:cx="http://schemas.microsoft.com/office/drawing/2014/chartex" xmlns:cx1="http://schemas.microsoft.com/office/drawing/2015/9/8/chartex" xmlns:cx2="http://schemas.microsoft.com/office/drawing/2015/10/21/chartex" xmlns:cx3="http://schemas.microsoft.com/office/drawing/2016/5/9/chartex" xmlns:cx4="http://schemas.microsoft.com/office/drawing/2016/5/10/chartex" xmlns:cx5="http://schemas.microsoft.com/office/drawing/2016/5/11/chartex" xmlns:cx6="http://schemas.microsoft.com/office/drawing/2016/5/12/chartex" xmlns:cx7="http://schemas.microsoft.com/office/drawing/2016/5/13/chartex" xmlns:cx8="http://schemas.microsoft.com/office/drawing/2016/5/14/chartex" xmlns:mc="http://schemas.openxmlformats.org/markup-compatibility/2006" xmlns:aink="http://schemas.microsoft.com/office/drawing/2016/ink" xmlns:am3d="http://schemas.microsoft.com/office/drawing/2017/model3d" xmlns:o="urn:schemas-microsoft-com:office:office" xmlns:r="http://schemas.openxmlformats.org/officeDocument/2006/relationships" xmlns:m="http://schemas.openxmlformats.org/officeDocument/2006/math" xmlns:v="urn:schemas-microsoft-com:vml" xmlns:wp14="http://schemas.microsoft.com/office/word/2010/wordprocessingDrawing" xmlns:wp="http://schemas.openxmlformats.org/drawingml/2006/wordprocessingDrawing" xmlns:w10="urn:schemas-microsoft-com:office:word" xmlns:w="http://schemas.openxmlformats.org/wordprocessingml/2006/main" xmlns:w14="http://schemas.microsoft.com/office/word/2010/wordml" xmlns:w15="http://schemas.microsoft.com/office/word/2012/wordml" xmlns:w16cid="http://schemas.microsoft.com/office/word/2016/wordml/cid" xmlns:w16se="http://schemas.microsoft.com/office/word/2015/wordml/symex" xmlns:wpg="http://schemas.microsoft.com/office/word/2010/wordprocessingGroup" xmlns:wpi="http://schemas.microsoft.com/office/word/2010/wordprocessingInk" xmlns:wne="http://schemas.microsoft.com/office/word/2006/wordml" xmlns:wps="http://schemas.microsoft.com/office/word/2010/wordprocessingShape" mc:Ignorable="w14 w15 w16se w16cid wp14">
   <w:p>
     <w:pPr>
       <w:pStyle w:val="PiedepginaAsignatura"/>
@@ -4929,7 +4828,7 @@
               <v:stroke joinstyle="miter"/>
               <v:path gradientshapeok="t" o:connecttype="rect"/>
             </v:shapetype>
-            <v:shape id="Cuadro de texto 30" o:spid="_x0000_s1026" type="#_x0000_t202" style="position:absolute;left:0;text-align:left;margin-left:-178.7pt;margin-top:729.45pt;width:198.3pt;height:25.4pt;rotation:-90;z-index:251763712;visibility:visible;mso-wrap-style:square;mso-width-percent:0;mso-height-percent:0;mso-wrap-distance-left:9pt;mso-wrap-distance-top:0;mso-wrap-distance-right:9pt;mso-wrap-distance-bottom:0;mso-position-horizontal:absolute;mso-position-horizontal-relative:text;mso-position-vertical:absolute;mso-position-vertical-relative:page;mso-width-percent:0;mso-height-percent:0;mso-width-relative:margin;mso-height-relative:margin;v-text-anchor:bottom" o:gfxdata="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" filled="f" stroked="f" strokeweight=".5pt">
+            <v:shape id="Cuadro de texto 30" o:spid="_x0000_s1026" type="#_x0000_t202" style="position:absolute;left:0;text-align:left;margin-left:-178.7pt;margin-top:729.45pt;width:198.3pt;height:25.4pt;rotation:-90;z-index:251763712;visibility:visible;mso-wrap-style:square;mso-width-percent:0;mso-height-percent:0;mso-wrap-distance-left:9pt;mso-wrap-distance-top:0;mso-wrap-distance-right:9pt;mso-wrap-distance-bottom:0;mso-position-horizontal:absolute;mso-position-horizontal-relative:text;mso-position-vertical:absolute;mso-position-vertical-relative:page;mso-width-percent:0;mso-height-percent:0;mso-width-relative:margin;mso-height-relative:margin;v-text-anchor:bottom" o:gfxdata="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" filled="f" stroked="f" strokeweight=".5pt">
               <v:textbox inset="0,0,0,0">
                 <w:txbxContent>
                   <w:p>
@@ -5099,7 +4998,7 @@
         </mc:Choice>
         <mc:Fallback>
           <w:pict>
-            <v:rect w14:anchorId="2FFF6ED7" id="Rectángulo 34" o:spid="_x0000_s1027" style="position:absolute;left:0;text-align:left;margin-left:11.35pt;margin-top:784.25pt;width:19.85pt;height:56.7pt;z-index:-251553792;visibility:visible;mso-wrap-style:square;mso-width-percent:0;mso-height-percent:0;mso-wrap-distance-left:9pt;mso-wrap-distance-top:0;mso-wrap-distance-right:19.85pt;mso-wrap-distance-bottom:0;mso-position-horizontal:absolute;mso-position-horizontal-relative:right-margin-area;mso-position-vertical:absolute;mso-position-vertical-relative:page;mso-width-percent:0;mso-height-percent:0;mso-width-relative:margin;mso-height-relative:margin;v-text-anchor:top" o:gfxdata="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" o:allowoverlap="f" fillcolor="#0098cd" stroked="f" strokeweight="1pt">
+            <v:rect w14:anchorId="2FFF6ED7" id="Rectángulo 34" o:spid="_x0000_s1027" style="position:absolute;left:0;text-align:left;margin-left:11.35pt;margin-top:784.25pt;width:19.85pt;height:56.7pt;z-index:-251553792;visibility:visible;mso-wrap-style:square;mso-width-percent:0;mso-height-percent:0;mso-wrap-distance-left:9pt;mso-wrap-distance-top:0;mso-wrap-distance-right:19.85pt;mso-wrap-distance-bottom:0;mso-position-horizontal:absolute;mso-position-horizontal-relative:right-margin-area;mso-position-vertical:absolute;mso-position-vertical-relative:page;mso-width-percent:0;mso-height-percent:0;mso-width-relative:margin;mso-height-relative:margin;v-text-anchor:top" o:gfxdata="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" o:allowoverlap="f" fillcolor="#0098cd" stroked="f" strokeweight="1pt">
               <v:textbox inset="0,4mm,0">
                 <w:txbxContent>
                   <w:p>
@@ -5178,7 +5077,7 @@
 </file>
 
 <file path=word/footnotes.xml><?xml version="1.0" encoding="utf-8"?>
-<w:footnotes xmlns:wpc="http://schemas.microsoft.com/office/word/2010/wordprocessingCanvas" xmlns:cx="http://schemas.microsoft.com/office/drawing/2014/chartex" xmlns:cx1="http://schemas.microsoft.com/office/drawing/2015/9/8/chartex" xmlns:cx2="http://schemas.microsoft.com/office/drawing/2015/10/21/chartex" xmlns:cx3="http://schemas.microsoft.com/office/drawing/2016/5/9/chartex" xmlns:cx4="http://schemas.microsoft.com/office/drawing/2016/5/10/chartex" xmlns:cx5="http://schemas.microsoft.com/office/drawing/2016/5/11/chartex" xmlns:cx6="http://schemas.microsoft.com/office/drawing/2016/5/12/chartex" xmlns:cx7="http://schemas.microsoft.com/office/drawing/2016/5/13/chartex" xmlns:cx8="http://schemas.microsoft.com/office/drawing/2016/5/14/chartex" xmlns:mc="http://schemas.openxmlformats.org/markup-compatibility/2006" xmlns:aink="http://schemas.microsoft.com/office/drawing/2016/ink" xmlns:am3d="http://schemas.microsoft.com/office/drawing/2017/model3d" xmlns:o="urn:schemas-microsoft-com:office:office" xmlns:r="http://schemas.openxmlformats.org/officeDocument/2006/relationships" xmlns:m="http://schemas.openxmlformats.org/officeDocument/2006/math" xmlns:v="urn:schemas-microsoft-com:vml" xmlns:wp14="http://schemas.microsoft.com/office/word/2010/wordprocessingDrawing" xmlns:wp="http://schemas.openxmlformats.org/drawingml/2006/wordprocessingDrawing" xmlns:w10="urn:schemas-microsoft-com:office:word" xmlns:w="http://schemas.openxmlformats.org/wordprocessingml/2006/main" xmlns:w14="http://schemas.microsoft.com/office/word/2010/wordml" xmlns:w15="http://schemas.microsoft.com/office/word/2012/wordml" xmlns:w16cex="http://schemas.microsoft.com/office/word/2018/wordml/cex" xmlns:w16cid="http://schemas.microsoft.com/office/word/2016/wordml/cid" xmlns:w16="http://schemas.microsoft.com/office/word/2018/wordml" xmlns:w16sdtdh="http://schemas.microsoft.com/office/word/2020/wordml/sdtdatahash" xmlns:w16se="http://schemas.microsoft.com/office/word/2015/wordml/symex" xmlns:wpg="http://schemas.microsoft.com/office/word/2010/wordprocessingGroup" xmlns:wpi="http://schemas.microsoft.com/office/word/2010/wordprocessingInk" xmlns:wne="http://schemas.microsoft.com/office/word/2006/wordml" xmlns:wps="http://schemas.microsoft.com/office/word/2010/wordprocessingShape" mc:Ignorable="w14 w15 w16se w16cid w16 w16cex w16sdtdh wp14">
+<w:footnotes xmlns:wpc="http://schemas.microsoft.com/office/word/2010/wordprocessingCanvas" xmlns:cx="http://schemas.microsoft.com/office/drawing/2014/chartex" xmlns:cx1="http://schemas.microsoft.com/office/drawing/2015/9/8/chartex" xmlns:cx2="http://schemas.microsoft.com/office/drawing/2015/10/21/chartex" xmlns:cx3="http://schemas.microsoft.com/office/drawing/2016/5/9/chartex" xmlns:cx4="http://schemas.microsoft.com/office/drawing/2016/5/10/chartex" xmlns:cx5="http://schemas.microsoft.com/office/drawing/2016/5/11/chartex" xmlns:cx6="http://schemas.microsoft.com/office/drawing/2016/5/12/chartex" xmlns:cx7="http://schemas.microsoft.com/office/drawing/2016/5/13/chartex" xmlns:cx8="http://schemas.microsoft.com/office/drawing/2016/5/14/chartex" xmlns:mc="http://schemas.openxmlformats.org/markup-compatibility/2006" xmlns:aink="http://schemas.microsoft.com/office/drawing/2016/ink" xmlns:am3d="http://schemas.microsoft.com/office/drawing/2017/model3d" xmlns:o="urn:schemas-microsoft-com:office:office" xmlns:r="http://schemas.openxmlformats.org/officeDocument/2006/relationships" xmlns:m="http://schemas.openxmlformats.org/officeDocument/2006/math" xmlns:v="urn:schemas-microsoft-com:vml" xmlns:wp14="http://schemas.microsoft.com/office/word/2010/wordprocessingDrawing" xmlns:wp="http://schemas.openxmlformats.org/drawingml/2006/wordprocessingDrawing" xmlns:w10="urn:schemas-microsoft-com:office:word" xmlns:w="http://schemas.openxmlformats.org/wordprocessingml/2006/main" xmlns:w14="http://schemas.microsoft.com/office/word/2010/wordml" xmlns:w15="http://schemas.microsoft.com/office/word/2012/wordml" xmlns:w16cid="http://schemas.microsoft.com/office/word/2016/wordml/cid" xmlns:w16se="http://schemas.microsoft.com/office/word/2015/wordml/symex" xmlns:wpg="http://schemas.microsoft.com/office/word/2010/wordprocessingGroup" xmlns:wpi="http://schemas.microsoft.com/office/word/2010/wordprocessingInk" xmlns:wne="http://schemas.microsoft.com/office/word/2006/wordml" xmlns:wps="http://schemas.microsoft.com/office/word/2010/wordprocessingShape" mc:Ignorable="w14 w15 w16se w16cid wp14">
   <w:footnote w:type="separator" w:id="-1">
     <w:p>
       <w:pPr>
@@ -5203,7 +5102,7 @@
 </file>
 
 <file path=word/header1.xml><?xml version="1.0" encoding="utf-8"?>
-<w:hdr xmlns:wpc="http://schemas.microsoft.com/office/word/2010/wordprocessingCanvas" xmlns:cx="http://schemas.microsoft.com/office/drawing/2014/chartex" xmlns:cx1="http://schemas.microsoft.com/office/drawing/2015/9/8/chartex" xmlns:cx2="http://schemas.microsoft.com/office/drawing/2015/10/21/chartex" xmlns:cx3="http://schemas.microsoft.com/office/drawing/2016/5/9/chartex" xmlns:cx4="http://schemas.microsoft.com/office/drawing/2016/5/10/chartex" xmlns:cx5="http://schemas.microsoft.com/office/drawing/2016/5/11/chartex" xmlns:cx6="http://schemas.microsoft.com/office/drawing/2016/5/12/chartex" xmlns:cx7="http://schemas.microsoft.com/office/drawing/2016/5/13/chartex" xmlns:cx8="http://schemas.microsoft.com/office/drawing/2016/5/14/chartex" xmlns:mc="http://schemas.openxmlformats.org/markup-compatibility/2006" xmlns:aink="http://schemas.microsoft.com/office/drawing/2016/ink" xmlns:am3d="http://schemas.microsoft.com/office/drawing/2017/model3d" xmlns:o="urn:schemas-microsoft-com:office:office" xmlns:r="http://schemas.openxmlformats.org/officeDocument/2006/relationships" xmlns:m="http://schemas.openxmlformats.org/officeDocument/2006/math" xmlns:v="urn:schemas-microsoft-com:vml" xmlns:wp14="http://schemas.microsoft.com/office/word/2010/wordprocessingDrawing" xmlns:wp="http://schemas.openxmlformats.org/drawingml/2006/wordprocessingDrawing" xmlns:w10="urn:schemas-microsoft-com:office:word" xmlns:w="http://schemas.openxmlformats.org/wordprocessingml/2006/main" xmlns:w14="http://schemas.microsoft.com/office/word/2010/wordml" xmlns:w15="http://schemas.microsoft.com/office/word/2012/wordml" xmlns:w16cex="http://schemas.microsoft.com/office/word/2018/wordml/cex" xmlns:w16cid="http://schemas.microsoft.com/office/word/2016/wordml/cid" xmlns:w16="http://schemas.microsoft.com/office/word/2018/wordml" xmlns:w16sdtdh="http://schemas.microsoft.com/office/word/2020/wordml/sdtdatahash" xmlns:w16se="http://schemas.microsoft.com/office/word/2015/wordml/symex" xmlns:wpg="http://schemas.microsoft.com/office/word/2010/wordprocessingGroup" xmlns:wpi="http://schemas.microsoft.com/office/word/2010/wordprocessingInk" xmlns:wne="http://schemas.microsoft.com/office/word/2006/wordml" xmlns:wps="http://schemas.microsoft.com/office/word/2010/wordprocessingShape" mc:Ignorable="w14 w15 w16se w16cid w16 w16cex w16sdtdh wp14">
+<w:hdr xmlns:wpc="http://schemas.microsoft.com/office/word/2010/wordprocessingCanvas" xmlns:cx="http://schemas.microsoft.com/office/drawing/2014/chartex" xmlns:cx1="http://schemas.microsoft.com/office/drawing/2015/9/8/chartex" xmlns:cx2="http://schemas.microsoft.com/office/drawing/2015/10/21/chartex" xmlns:cx3="http://schemas.microsoft.com/office/drawing/2016/5/9/chartex" xmlns:cx4="http://schemas.microsoft.com/office/drawing/2016/5/10/chartex" xmlns:cx5="http://schemas.microsoft.com/office/drawing/2016/5/11/chartex" xmlns:cx6="http://schemas.microsoft.com/office/drawing/2016/5/12/chartex" xmlns:cx7="http://schemas.microsoft.com/office/drawing/2016/5/13/chartex" xmlns:cx8="http://schemas.microsoft.com/office/drawing/2016/5/14/chartex" xmlns:mc="http://schemas.openxmlformats.org/markup-compatibility/2006" xmlns:aink="http://schemas.microsoft.com/office/drawing/2016/ink" xmlns:am3d="http://schemas.microsoft.com/office/drawing/2017/model3d" xmlns:o="urn:schemas-microsoft-com:office:office" xmlns:r="http://schemas.openxmlformats.org/officeDocument/2006/relationships" xmlns:m="http://schemas.openxmlformats.org/officeDocument/2006/math" xmlns:v="urn:schemas-microsoft-com:vml" xmlns:wp14="http://schemas.microsoft.com/office/word/2010/wordprocessingDrawing" xmlns:wp="http://schemas.openxmlformats.org/drawingml/2006/wordprocessingDrawing" xmlns:w10="urn:schemas-microsoft-com:office:word" xmlns:w="http://schemas.openxmlformats.org/wordprocessingml/2006/main" xmlns:w14="http://schemas.microsoft.com/office/word/2010/wordml" xmlns:w15="http://schemas.microsoft.com/office/word/2012/wordml" xmlns:w16cid="http://schemas.microsoft.com/office/word/2016/wordml/cid" xmlns:w16se="http://schemas.microsoft.com/office/word/2015/wordml/symex" xmlns:wpg="http://schemas.microsoft.com/office/word/2010/wordprocessingGroup" xmlns:wpi="http://schemas.microsoft.com/office/word/2010/wordprocessingInk" xmlns:wne="http://schemas.microsoft.com/office/word/2006/wordml" xmlns:wps="http://schemas.microsoft.com/office/word/2010/wordprocessingShape" mc:Ignorable="w14 w15 w16se w16cid wp14">
   <w:tbl>
     <w:tblPr>
       <w:tblStyle w:val="TablaUNIR30"/>
@@ -5315,23 +5214,38 @@
         <w:p>
           <w:pPr>
             <w:pStyle w:val="Textocajaactividades"/>
+            <w:rPr>
+              <w:lang w:val="en-US"/>
+            </w:rPr>
           </w:pPr>
-          <w:r>
-            <w:t xml:space="preserve">Máster en Full </w:t>
-          </w:r>
           <w:proofErr w:type="spellStart"/>
           <w:r>
-            <w:t>Stack</w:t>
+            <w:rPr>
+              <w:lang w:val="en-US"/>
+            </w:rPr>
+            <w:t>Máster</w:t>
           </w:r>
           <w:proofErr w:type="spellEnd"/>
           <w:r>
+            <w:rPr>
+              <w:lang w:val="en-US"/>
+            </w:rPr>
             <w:t xml:space="preserve"> </w:t>
           </w:r>
           <w:proofErr w:type="spellStart"/>
           <w:r>
-            <w:t>Developer</w:t>
+            <w:rPr>
+              <w:lang w:val="en-US"/>
+            </w:rPr>
+            <w:t>en</w:t>
           </w:r>
           <w:proofErr w:type="spellEnd"/>
+          <w:r>
+            <w:rPr>
+              <w:lang w:val="en-US"/>
+            </w:rPr>
+            <w:t xml:space="preserve"> Full Stack Developer</w:t>
+          </w:r>
         </w:p>
       </w:tc>
       <w:tc>
@@ -5344,6 +5258,7 @@
             <w:rPr>
               <w:sz w:val="22"/>
               <w:szCs w:val="22"/>
+              <w:lang w:val="es-CU"/>
             </w:rPr>
           </w:pPr>
           <w:r>
@@ -5353,6 +5268,30 @@
             </w:rPr>
             <w:t xml:space="preserve">Apellidos: </w:t>
           </w:r>
+          <w:r>
+            <w:rPr>
+              <w:sz w:val="22"/>
+              <w:szCs w:val="22"/>
+            </w:rPr>
+            <w:t xml:space="preserve">Borges </w:t>
+          </w:r>
+          <w:proofErr w:type="spellStart"/>
+          <w:r>
+            <w:rPr>
+              <w:sz w:val="22"/>
+              <w:szCs w:val="22"/>
+            </w:rPr>
+            <w:t>Gonz</w:t>
+          </w:r>
+          <w:r>
+            <w:rPr>
+              <w:sz w:val="22"/>
+              <w:szCs w:val="22"/>
+              <w:lang w:val="es-CU"/>
+            </w:rPr>
+            <w:t>ález</w:t>
+          </w:r>
+          <w:proofErr w:type="spellEnd"/>
         </w:p>
       </w:tc>
       <w:tc>
@@ -5368,6 +5307,12 @@
               <w:rFonts w:asciiTheme="minorHAnsi" w:hAnsiTheme="minorHAnsi"/>
             </w:rPr>
           </w:pPr>
+          <w:r>
+            <w:rPr>
+              <w:rFonts w:asciiTheme="minorHAnsi" w:hAnsiTheme="minorHAnsi"/>
+            </w:rPr>
+            <w:t>27/1/2023</w:t>
+          </w:r>
         </w:p>
       </w:tc>
     </w:tr>
@@ -5405,6 +5350,13 @@
             </w:rPr>
             <w:t>Nombre:</w:t>
           </w:r>
+          <w:r>
+            <w:rPr>
+              <w:sz w:val="22"/>
+              <w:szCs w:val="22"/>
+            </w:rPr>
+            <w:t xml:space="preserve"> Yosuani</w:t>
+          </w:r>
         </w:p>
       </w:tc>
       <w:tc>
@@ -5429,7 +5381,7 @@
 </file>
 
 <file path=word/numbering.xml><?xml version="1.0" encoding="utf-8"?>
-<w:numbering xmlns:wpc="http://schemas.microsoft.com/office/word/2010/wordprocessingCanvas" xmlns:cx="http://schemas.microsoft.com/office/drawing/2014/chartex" xmlns:cx1="http://schemas.microsoft.com/office/drawing/2015/9/8/chartex" xmlns:cx2="http://schemas.microsoft.com/office/drawing/2015/10/21/chartex" xmlns:cx3="http://schemas.microsoft.com/office/drawing/2016/5/9/chartex" xmlns:cx4="http://schemas.microsoft.com/office/drawing/2016/5/10/chartex" xmlns:cx5="http://schemas.microsoft.com/office/drawing/2016/5/11/chartex" xmlns:cx6="http://schemas.microsoft.com/office/drawing/2016/5/12/chartex" xmlns:cx7="http://schemas.microsoft.com/office/drawing/2016/5/13/chartex" xmlns:cx8="http://schemas.microsoft.com/office/drawing/2016/5/14/chartex" xmlns:mc="http://schemas.openxmlformats.org/markup-compatibility/2006" xmlns:aink="http://schemas.microsoft.com/office/drawing/2016/ink" xmlns:am3d="http://schemas.microsoft.com/office/drawing/2017/model3d" xmlns:o="urn:schemas-microsoft-com:office:office" xmlns:r="http://schemas.openxmlformats.org/officeDocument/2006/relationships" xmlns:m="http://schemas.openxmlformats.org/officeDocument/2006/math" xmlns:v="urn:schemas-microsoft-com:vml" xmlns:wp14="http://schemas.microsoft.com/office/word/2010/wordprocessingDrawing" xmlns:wp="http://schemas.openxmlformats.org/drawingml/2006/wordprocessingDrawing" xmlns:w10="urn:schemas-microsoft-com:office:word" xmlns:w="http://schemas.openxmlformats.org/wordprocessingml/2006/main" xmlns:w14="http://schemas.microsoft.com/office/word/2010/wordml" xmlns:w15="http://schemas.microsoft.com/office/word/2012/wordml" xmlns:w16cex="http://schemas.microsoft.com/office/word/2018/wordml/cex" xmlns:w16cid="http://schemas.microsoft.com/office/word/2016/wordml/cid" xmlns:w16="http://schemas.microsoft.com/office/word/2018/wordml" xmlns:w16sdtdh="http://schemas.microsoft.com/office/word/2020/wordml/sdtdatahash" xmlns:w16se="http://schemas.microsoft.com/office/word/2015/wordml/symex" xmlns:wpg="http://schemas.microsoft.com/office/word/2010/wordprocessingGroup" xmlns:wpi="http://schemas.microsoft.com/office/word/2010/wordprocessingInk" xmlns:wne="http://schemas.microsoft.com/office/word/2006/wordml" xmlns:wps="http://schemas.microsoft.com/office/word/2010/wordprocessingShape" mc:Ignorable="w14 w15 w16se w16cid w16 w16cex w16sdtdh wp14">
+<w:numbering xmlns:wpc="http://schemas.microsoft.com/office/word/2010/wordprocessingCanvas" xmlns:cx="http://schemas.microsoft.com/office/drawing/2014/chartex" xmlns:cx1="http://schemas.microsoft.com/office/drawing/2015/9/8/chartex" xmlns:cx2="http://schemas.microsoft.com/office/drawing/2015/10/21/chartex" xmlns:cx3="http://schemas.microsoft.com/office/drawing/2016/5/9/chartex" xmlns:cx4="http://schemas.microsoft.com/office/drawing/2016/5/10/chartex" xmlns:cx5="http://schemas.microsoft.com/office/drawing/2016/5/11/chartex" xmlns:cx6="http://schemas.microsoft.com/office/drawing/2016/5/12/chartex" xmlns:cx7="http://schemas.microsoft.com/office/drawing/2016/5/13/chartex" xmlns:cx8="http://schemas.microsoft.com/office/drawing/2016/5/14/chartex" xmlns:mc="http://schemas.openxmlformats.org/markup-compatibility/2006" xmlns:aink="http://schemas.microsoft.com/office/drawing/2016/ink" xmlns:am3d="http://schemas.microsoft.com/office/drawing/2017/model3d" xmlns:o="urn:schemas-microsoft-com:office:office" xmlns:r="http://schemas.openxmlformats.org/officeDocument/2006/relationships" xmlns:m="http://schemas.openxmlformats.org/officeDocument/2006/math" xmlns:v="urn:schemas-microsoft-com:vml" xmlns:wp14="http://schemas.microsoft.com/office/word/2010/wordprocessingDrawing" xmlns:wp="http://schemas.openxmlformats.org/drawingml/2006/wordprocessingDrawing" xmlns:w10="urn:schemas-microsoft-com:office:word" xmlns:w="http://schemas.openxmlformats.org/wordprocessingml/2006/main" xmlns:w14="http://schemas.microsoft.com/office/word/2010/wordml" xmlns:w15="http://schemas.microsoft.com/office/word/2012/wordml" xmlns:w16cid="http://schemas.microsoft.com/office/word/2016/wordml/cid" xmlns:w16se="http://schemas.microsoft.com/office/word/2015/wordml/symex" xmlns:wpg="http://schemas.microsoft.com/office/word/2010/wordprocessingGroup" xmlns:wpi="http://schemas.microsoft.com/office/word/2010/wordprocessingInk" xmlns:wne="http://schemas.microsoft.com/office/word/2006/wordml" xmlns:wps="http://schemas.microsoft.com/office/word/2010/wordprocessingShape" mc:Ignorable="w14 w15 w16se w16cid wp14">
   <w:abstractNum w:abstractNumId="0" w15:restartNumberingAfterBreak="0">
     <w:nsid w:val="FFFFFF7C"/>
     <w:multiLevelType w:val="singleLevel"/>
@@ -7249,7 +7201,7 @@
 </file>
 
 <file path=word/styles.xml><?xml version="1.0" encoding="utf-8"?>
-<w:styles xmlns:mc="http://schemas.openxmlformats.org/markup-compatibility/2006" xmlns:r="http://schemas.openxmlformats.org/officeDocument/2006/relationships" xmlns:w="http://schemas.openxmlformats.org/wordprocessingml/2006/main" xmlns:w14="http://schemas.microsoft.com/office/word/2010/wordml" xmlns:w15="http://schemas.microsoft.com/office/word/2012/wordml" xmlns:w16cex="http://schemas.microsoft.com/office/word/2018/wordml/cex" xmlns:w16cid="http://schemas.microsoft.com/office/word/2016/wordml/cid" xmlns:w16="http://schemas.microsoft.com/office/word/2018/wordml" xmlns:w16sdtdh="http://schemas.microsoft.com/office/word/2020/wordml/sdtdatahash" xmlns:w16se="http://schemas.microsoft.com/office/word/2015/wordml/symex" mc:Ignorable="w14 w15 w16se w16cid w16 w16cex w16sdtdh">
+<w:styles xmlns:mc="http://schemas.openxmlformats.org/markup-compatibility/2006" xmlns:r="http://schemas.openxmlformats.org/officeDocument/2006/relationships" xmlns:w="http://schemas.openxmlformats.org/wordprocessingml/2006/main" xmlns:w14="http://schemas.microsoft.com/office/word/2010/wordml" xmlns:w15="http://schemas.microsoft.com/office/word/2012/wordml" xmlns:w16cid="http://schemas.microsoft.com/office/word/2016/wordml/cid" xmlns:w16se="http://schemas.microsoft.com/office/word/2015/wordml/symex" mc:Ignorable="w14 w15 w16se w16cid">
   <w:docDefaults>
     <w:rPrDefault>
       <w:rPr>
@@ -9069,21 +9021,6 @@
 </file>
 
 <file path=customXml/item1.xml><?xml version="1.0" encoding="utf-8"?>
-<b:Sources xmlns:b="http://schemas.openxmlformats.org/officeDocument/2006/bibliography" xmlns="http://schemas.openxmlformats.org/officeDocument/2006/bibliography" SelectedStyle="\APASixthEditionOfficeOnline.xsl" StyleName="APA" Version="6"/>
-</file>
-
-<file path=customXml/item2.xml><?xml version="1.0" encoding="utf-8"?>
-<p:properties xmlns:p="http://schemas.microsoft.com/office/2006/metadata/properties" xmlns:xsi="http://www.w3.org/2001/XMLSchema-instance" xmlns:pc="http://schemas.microsoft.com/office/infopath/2007/PartnerControls">
-  <documentManagement>
-    <lcf76f155ced4ddcb4097134ff3c332f xmlns="27c1adeb-3674-457c-b08c-8a73f31b6e23">
-      <Terms xmlns="http://schemas.microsoft.com/office/infopath/2007/PartnerControls"/>
-    </lcf76f155ced4ddcb4097134ff3c332f>
-    <TaxCatchAll xmlns="0a70e875-3d35-4be2-921f-7117c31bab9b" xsi:nil="true"/>
-  </documentManagement>
-</p:properties>
-</file>
-
-<file path=customXml/item3.xml><?xml version="1.0" encoding="utf-8"?>
 <ct:contentTypeSchema xmlns:ct="http://schemas.microsoft.com/office/2006/metadata/contentType" xmlns:ma="http://schemas.microsoft.com/office/2006/metadata/properties/metaAttributes" ct:_="" ma:_="" ma:contentTypeName="Documento" ma:contentTypeID="0x010100DF3D7C797EA12745A270EF30E38719B9" ma:contentTypeVersion="16" ma:contentTypeDescription="Crear nuevo documento." ma:contentTypeScope="" ma:versionID="0876918ceb7b69c3ebe9a072d2381dbc">
   <xsd:schema xmlns:xsd="http://www.w3.org/2001/XMLSchema" xmlns:xs="http://www.w3.org/2001/XMLSchema" xmlns:p="http://schemas.microsoft.com/office/2006/metadata/properties" xmlns:ns2="0a70e875-3d35-4be2-921f-7117c31bab9b" xmlns:ns3="27c1adeb-3674-457c-b08c-8a73f31b6e23" targetNamespace="http://schemas.microsoft.com/office/2006/metadata/properties" ma:root="true" ma:fieldsID="b5f6d6e6df78d6ef20cfb322bd057b81" ns2:_="" ns3:_="">
     <xsd:import namespace="0a70e875-3d35-4be2-921f-7117c31bab9b"/>
@@ -9326,7 +9263,18 @@
 </ct:contentTypeSchema>
 </file>
 
-<file path=customXml/item4.xml><?xml version="1.0" encoding="utf-8"?>
+<file path=customXml/item2.xml><?xml version="1.0" encoding="utf-8"?>
+<p:properties xmlns:p="http://schemas.microsoft.com/office/2006/metadata/properties" xmlns:xsi="http://www.w3.org/2001/XMLSchema-instance" xmlns:pc="http://schemas.microsoft.com/office/infopath/2007/PartnerControls">
+  <documentManagement>
+    <lcf76f155ced4ddcb4097134ff3c332f xmlns="27c1adeb-3674-457c-b08c-8a73f31b6e23">
+      <Terms xmlns="http://schemas.microsoft.com/office/infopath/2007/PartnerControls"/>
+    </lcf76f155ced4ddcb4097134ff3c332f>
+    <TaxCatchAll xmlns="0a70e875-3d35-4be2-921f-7117c31bab9b" xsi:nil="true"/>
+  </documentManagement>
+</p:properties>
+</file>
+
+<file path=customXml/item3.xml><?xml version="1.0" encoding="utf-8"?>
 <?mso-contentType ?>
 <FormTemplates xmlns="http://schemas.microsoft.com/sharepoint/v3/contenttype/forms">
   <Display>DocumentLibraryForm</Display>
@@ -9335,10 +9283,25 @@
 </FormTemplates>
 </file>
 
+<file path=customXml/item4.xml><?xml version="1.0" encoding="utf-8"?>
+<b:Sources xmlns:b="http://schemas.openxmlformats.org/officeDocument/2006/bibliography" xmlns="http://schemas.openxmlformats.org/officeDocument/2006/bibliography" SelectedStyle="\APASixthEditionOfficeOnline.xsl" StyleName="APA" Version="6"/>
+</file>
+
 <file path=customXml/itemProps1.xml><?xml version="1.0" encoding="utf-8"?>
-<ds:datastoreItem xmlns:ds="http://schemas.openxmlformats.org/officeDocument/2006/customXml" ds:itemID="{ED64A034-5F71-460F-B8D2-7705D0E3A65B}">
+<ds:datastoreItem xmlns:ds="http://schemas.openxmlformats.org/officeDocument/2006/customXml" ds:itemID="{044A09A0-1413-4CDE-82A6-37BBB5656E33}">
   <ds:schemaRefs>
-    <ds:schemaRef ds:uri="http://schemas.openxmlformats.org/officeDocument/2006/bibliography"/>
+    <ds:schemaRef ds:uri="http://schemas.microsoft.com/office/2006/metadata/contentType"/>
+    <ds:schemaRef ds:uri="http://schemas.microsoft.com/office/2006/metadata/properties/metaAttributes"/>
+    <ds:schemaRef ds:uri="http://www.w3.org/2001/XMLSchema"/>
+    <ds:schemaRef ds:uri="http://schemas.microsoft.com/office/2006/metadata/properties"/>
+    <ds:schemaRef ds:uri="0a70e875-3d35-4be2-921f-7117c31bab9b"/>
+    <ds:schemaRef ds:uri="27c1adeb-3674-457c-b08c-8a73f31b6e23"/>
+    <ds:schemaRef ds:uri="http://schemas.microsoft.com/office/2006/documentManagement/types"/>
+    <ds:schemaRef ds:uri="http://schemas.microsoft.com/office/infopath/2007/PartnerControls"/>
+    <ds:schemaRef ds:uri="http://schemas.openxmlformats.org/package/2006/metadata/core-properties"/>
+    <ds:schemaRef ds:uri="http://purl.org/dc/elements/1.1/"/>
+    <ds:schemaRef ds:uri="http://purl.org/dc/terms/"/>
+    <ds:schemaRef ds:uri="http://schemas.microsoft.com/internal/obd"/>
   </ds:schemaRefs>
 </ds:datastoreItem>
 </file>
@@ -9348,18 +9311,24 @@
   <ds:schemaRefs>
     <ds:schemaRef ds:uri="http://schemas.microsoft.com/office/2006/metadata/properties"/>
     <ds:schemaRef ds:uri="http://schemas.microsoft.com/office/infopath/2007/PartnerControls"/>
+    <ds:schemaRef ds:uri="27c1adeb-3674-457c-b08c-8a73f31b6e23"/>
+    <ds:schemaRef ds:uri="0a70e875-3d35-4be2-921f-7117c31bab9b"/>
   </ds:schemaRefs>
 </ds:datastoreItem>
 </file>
 
 <file path=customXml/itemProps3.xml><?xml version="1.0" encoding="utf-8"?>
-<ds:datastoreItem xmlns:ds="http://schemas.openxmlformats.org/officeDocument/2006/customXml" ds:itemID="{044A09A0-1413-4CDE-82A6-37BBB5656E33}"/>
-</file>
-
-<file path=customXml/itemProps4.xml><?xml version="1.0" encoding="utf-8"?>
 <ds:datastoreItem xmlns:ds="http://schemas.openxmlformats.org/officeDocument/2006/customXml" ds:itemID="{8D9D84D8-2D2F-4DC4-A93D-919C34237140}">
   <ds:schemaRefs>
     <ds:schemaRef ds:uri="http://schemas.microsoft.com/sharepoint/v3/contenttype/forms"/>
   </ds:schemaRefs>
 </ds:datastoreItem>
+</file>
+
+<file path=customXml/itemProps4.xml><?xml version="1.0" encoding="utf-8"?>
+<ds:datastoreItem xmlns:ds="http://schemas.openxmlformats.org/officeDocument/2006/customXml" ds:itemID="{6B337EF6-7C42-44A4-8E4E-51C88E754B0F}">
+  <ds:schemaRefs>
+    <ds:schemaRef ds:uri="http://schemas.openxmlformats.org/officeDocument/2006/bibliography"/>
+  </ds:schemaRefs>
+</ds:datastoreItem>
 </file>
</xml_diff>